<commit_message>
convert screenshots to code blocks
</commit_message>
<xml_diff>
--- a/src/hw-1/HW01_Luis_Maria.docx
+++ b/src/hw-1/HW01_Luis_Maria.docx
@@ -2,7 +2,7 @@
 <file path=word/document.xml><?xml version="1.0" encoding="utf-8"?>
 <w:document xmlns:w="http://schemas.openxmlformats.org/wordprocessingml/2006/main" xmlns:m="http://schemas.openxmlformats.org/officeDocument/2006/math" xmlns:r="http://schemas.openxmlformats.org/officeDocument/2006/relationships" xmlns:o="urn:schemas-microsoft-com:office:office" xmlns:v="urn:schemas-microsoft-com:vml" xmlns:w10="urn:schemas-microsoft-com:office:word" xmlns:a="http://schemas.openxmlformats.org/drawingml/2006/main" xmlns:pic="http://schemas.openxmlformats.org/drawingml/2006/picture" xmlns:wp="http://schemas.openxmlformats.org/drawingml/2006/wordprocessingDrawing">
   <w:body>
-    <w:bookmarkStart w:id="28" w:name="section"/>
+    <w:bookmarkStart w:id="25" w:name="section"/>
     <w:p>
       <w:pPr>
         <w:pStyle w:val="Heading1"/>
@@ -11,13 +11,472 @@
         <w:t xml:space="preserve">1)</w:t>
       </w:r>
     </w:p>
-    <w:bookmarkStart w:id="23" w:name="code"/>
+    <w:bookmarkStart w:id="20" w:name="code"/>
     <w:p>
       <w:pPr>
         <w:pStyle w:val="Heading2"/>
       </w:pPr>
       <w:r>
         <w:t xml:space="preserve">Code</w:t>
+      </w:r>
+    </w:p>
+    <w:p>
+      <w:pPr>
+        <w:pStyle w:val="SourceCode"/>
+      </w:pPr>
+      <w:r>
+        <w:rPr>
+          <w:rStyle w:val="KeywordTok"/>
+        </w:rPr>
+        <w:t xml:space="preserve">def</w:t>
+      </w:r>
+      <w:r>
+        <w:rPr>
+          <w:rStyle w:val="NormalTok"/>
+        </w:rPr>
+        <w:t xml:space="preserve"> p1():</w:t>
+      </w:r>
+      <w:r>
+        <w:br/>
+      </w:r>
+      <w:r>
+        <w:rPr>
+          <w:rStyle w:val="NormalTok"/>
+        </w:rPr>
+        <w:t xml:space="preserve">    r1 </w:t>
+      </w:r>
+      <w:r>
+        <w:rPr>
+          <w:rStyle w:val="OperatorTok"/>
+        </w:rPr>
+        <w:t xml:space="preserve">=</w:t>
+      </w:r>
+      <w:r>
+        <w:rPr>
+          <w:rStyle w:val="NormalTok"/>
+        </w:rPr>
+        <w:t xml:space="preserve"> </w:t>
+      </w:r>
+      <w:r>
+        <w:rPr>
+          <w:rStyle w:val="DecValTok"/>
+        </w:rPr>
+        <w:t xml:space="preserve">300</w:t>
+      </w:r>
+      <w:r>
+        <w:rPr>
+          <w:rStyle w:val="NormalTok"/>
+        </w:rPr>
+        <w:t xml:space="preserve"> </w:t>
+      </w:r>
+      <w:r>
+        <w:rPr>
+          <w:rStyle w:val="OperatorTok"/>
+        </w:rPr>
+        <w:t xml:space="preserve">+</w:t>
+      </w:r>
+      <w:r>
+        <w:rPr>
+          <w:rStyle w:val="NormalTok"/>
+        </w:rPr>
+        <w:t xml:space="preserve"> </w:t>
+      </w:r>
+      <w:r>
+        <w:rPr>
+          <w:rStyle w:val="DecValTok"/>
+        </w:rPr>
+        <w:t xml:space="preserve">200</w:t>
+      </w:r>
+      <w:r>
+        <w:br/>
+      </w:r>
+      <w:r>
+        <w:rPr>
+          <w:rStyle w:val="NormalTok"/>
+        </w:rPr>
+        <w:t xml:space="preserve">    r2 </w:t>
+      </w:r>
+      <w:r>
+        <w:rPr>
+          <w:rStyle w:val="OperatorTok"/>
+        </w:rPr>
+        <w:t xml:space="preserve">=</w:t>
+      </w:r>
+      <w:r>
+        <w:rPr>
+          <w:rStyle w:val="NormalTok"/>
+        </w:rPr>
+        <w:t xml:space="preserve"> </w:t>
+      </w:r>
+      <w:r>
+        <w:rPr>
+          <w:rStyle w:val="DecValTok"/>
+        </w:rPr>
+        <w:t xml:space="preserve">1</w:t>
+      </w:r>
+      <w:r>
+        <w:rPr>
+          <w:rStyle w:val="NormalTok"/>
+        </w:rPr>
+        <w:t xml:space="preserve"> </w:t>
+      </w:r>
+      <w:r>
+        <w:rPr>
+          <w:rStyle w:val="OperatorTok"/>
+        </w:rPr>
+        <w:t xml:space="preserve">/</w:t>
+      </w:r>
+      <w:r>
+        <w:rPr>
+          <w:rStyle w:val="NormalTok"/>
+        </w:rPr>
+        <w:t xml:space="preserve"> ((</w:t>
+      </w:r>
+      <w:r>
+        <w:rPr>
+          <w:rStyle w:val="DecValTok"/>
+        </w:rPr>
+        <w:t xml:space="preserve">1</w:t>
+      </w:r>
+      <w:r>
+        <w:rPr>
+          <w:rStyle w:val="NormalTok"/>
+        </w:rPr>
+        <w:t xml:space="preserve"> </w:t>
+      </w:r>
+      <w:r>
+        <w:rPr>
+          <w:rStyle w:val="OperatorTok"/>
+        </w:rPr>
+        <w:t xml:space="preserve">/</w:t>
+      </w:r>
+      <w:r>
+        <w:rPr>
+          <w:rStyle w:val="NormalTok"/>
+        </w:rPr>
+        <w:t xml:space="preserve"> r1) </w:t>
+      </w:r>
+      <w:r>
+        <w:rPr>
+          <w:rStyle w:val="OperatorTok"/>
+        </w:rPr>
+        <w:t xml:space="preserve">+</w:t>
+      </w:r>
+      <w:r>
+        <w:rPr>
+          <w:rStyle w:val="NormalTok"/>
+        </w:rPr>
+        <w:t xml:space="preserve"> (</w:t>
+      </w:r>
+      <w:r>
+        <w:rPr>
+          <w:rStyle w:val="DecValTok"/>
+        </w:rPr>
+        <w:t xml:space="preserve">1</w:t>
+      </w:r>
+      <w:r>
+        <w:rPr>
+          <w:rStyle w:val="NormalTok"/>
+        </w:rPr>
+        <w:t xml:space="preserve"> </w:t>
+      </w:r>
+      <w:r>
+        <w:rPr>
+          <w:rStyle w:val="OperatorTok"/>
+        </w:rPr>
+        <w:t xml:space="preserve">/</w:t>
+      </w:r>
+      <w:r>
+        <w:rPr>
+          <w:rStyle w:val="NormalTok"/>
+        </w:rPr>
+        <w:t xml:space="preserve"> </w:t>
+      </w:r>
+      <w:r>
+        <w:rPr>
+          <w:rStyle w:val="DecValTok"/>
+        </w:rPr>
+        <w:t xml:space="preserve">450</w:t>
+      </w:r>
+      <w:r>
+        <w:rPr>
+          <w:rStyle w:val="NormalTok"/>
+        </w:rPr>
+        <w:t xml:space="preserve">))</w:t>
+      </w:r>
+      <w:r>
+        <w:br/>
+      </w:r>
+      <w:r>
+        <w:rPr>
+          <w:rStyle w:val="NormalTok"/>
+        </w:rPr>
+        <w:t xml:space="preserve">    r3 </w:t>
+      </w:r>
+      <w:r>
+        <w:rPr>
+          <w:rStyle w:val="OperatorTok"/>
+        </w:rPr>
+        <w:t xml:space="preserve">=</w:t>
+      </w:r>
+      <w:r>
+        <w:rPr>
+          <w:rStyle w:val="NormalTok"/>
+        </w:rPr>
+        <w:t xml:space="preserve"> </w:t>
+      </w:r>
+      <w:r>
+        <w:rPr>
+          <w:rStyle w:val="DecValTok"/>
+        </w:rPr>
+        <w:t xml:space="preserve">75</w:t>
+      </w:r>
+      <w:r>
+        <w:rPr>
+          <w:rStyle w:val="NormalTok"/>
+        </w:rPr>
+        <w:t xml:space="preserve"> </w:t>
+      </w:r>
+      <w:r>
+        <w:rPr>
+          <w:rStyle w:val="OperatorTok"/>
+        </w:rPr>
+        <w:t xml:space="preserve">+</w:t>
+      </w:r>
+      <w:r>
+        <w:rPr>
+          <w:rStyle w:val="NormalTok"/>
+        </w:rPr>
+        <w:t xml:space="preserve"> r2</w:t>
+      </w:r>
+      <w:r>
+        <w:br/>
+      </w:r>
+      <w:r>
+        <w:rPr>
+          <w:rStyle w:val="NormalTok"/>
+        </w:rPr>
+        <w:t xml:space="preserve">    r4 </w:t>
+      </w:r>
+      <w:r>
+        <w:rPr>
+          <w:rStyle w:val="OperatorTok"/>
+        </w:rPr>
+        <w:t xml:space="preserve">=</w:t>
+      </w:r>
+      <w:r>
+        <w:rPr>
+          <w:rStyle w:val="NormalTok"/>
+        </w:rPr>
+        <w:t xml:space="preserve"> </w:t>
+      </w:r>
+      <w:r>
+        <w:rPr>
+          <w:rStyle w:val="DecValTok"/>
+        </w:rPr>
+        <w:t xml:space="preserve">1</w:t>
+      </w:r>
+      <w:r>
+        <w:rPr>
+          <w:rStyle w:val="NormalTok"/>
+        </w:rPr>
+        <w:t xml:space="preserve"> </w:t>
+      </w:r>
+      <w:r>
+        <w:rPr>
+          <w:rStyle w:val="OperatorTok"/>
+        </w:rPr>
+        <w:t xml:space="preserve">/</w:t>
+      </w:r>
+      <w:r>
+        <w:rPr>
+          <w:rStyle w:val="NormalTok"/>
+        </w:rPr>
+        <w:t xml:space="preserve"> ((</w:t>
+      </w:r>
+      <w:r>
+        <w:rPr>
+          <w:rStyle w:val="DecValTok"/>
+        </w:rPr>
+        <w:t xml:space="preserve">1</w:t>
+      </w:r>
+      <w:r>
+        <w:rPr>
+          <w:rStyle w:val="NormalTok"/>
+        </w:rPr>
+        <w:t xml:space="preserve"> </w:t>
+      </w:r>
+      <w:r>
+        <w:rPr>
+          <w:rStyle w:val="OperatorTok"/>
+        </w:rPr>
+        <w:t xml:space="preserve">/</w:t>
+      </w:r>
+      <w:r>
+        <w:rPr>
+          <w:rStyle w:val="NormalTok"/>
+        </w:rPr>
+        <w:t xml:space="preserve"> </w:t>
+      </w:r>
+      <w:r>
+        <w:rPr>
+          <w:rStyle w:val="DecValTok"/>
+        </w:rPr>
+        <w:t xml:space="preserve">250</w:t>
+      </w:r>
+      <w:r>
+        <w:rPr>
+          <w:rStyle w:val="NormalTok"/>
+        </w:rPr>
+        <w:t xml:space="preserve">) </w:t>
+      </w:r>
+      <w:r>
+        <w:rPr>
+          <w:rStyle w:val="OperatorTok"/>
+        </w:rPr>
+        <w:t xml:space="preserve">+</w:t>
+      </w:r>
+      <w:r>
+        <w:rPr>
+          <w:rStyle w:val="NormalTok"/>
+        </w:rPr>
+        <w:t xml:space="preserve"> (</w:t>
+      </w:r>
+      <w:r>
+        <w:rPr>
+          <w:rStyle w:val="DecValTok"/>
+        </w:rPr>
+        <w:t xml:space="preserve">1</w:t>
+      </w:r>
+      <w:r>
+        <w:rPr>
+          <w:rStyle w:val="NormalTok"/>
+        </w:rPr>
+        <w:t xml:space="preserve"> </w:t>
+      </w:r>
+      <w:r>
+        <w:rPr>
+          <w:rStyle w:val="OperatorTok"/>
+        </w:rPr>
+        <w:t xml:space="preserve">/</w:t>
+      </w:r>
+      <w:r>
+        <w:rPr>
+          <w:rStyle w:val="NormalTok"/>
+        </w:rPr>
+        <w:t xml:space="preserve"> r3))</w:t>
+      </w:r>
+      <w:r>
+        <w:br/>
+      </w:r>
+      <w:r>
+        <w:rPr>
+          <w:rStyle w:val="NormalTok"/>
+        </w:rPr>
+        <w:t xml:space="preserve">    Rab </w:t>
+      </w:r>
+      <w:r>
+        <w:rPr>
+          <w:rStyle w:val="OperatorTok"/>
+        </w:rPr>
+        <w:t xml:space="preserve">=</w:t>
+      </w:r>
+      <w:r>
+        <w:rPr>
+          <w:rStyle w:val="NormalTok"/>
+        </w:rPr>
+        <w:t xml:space="preserve"> </w:t>
+      </w:r>
+      <w:r>
+        <w:rPr>
+          <w:rStyle w:val="DecValTok"/>
+        </w:rPr>
+        <w:t xml:space="preserve">50</w:t>
+      </w:r>
+      <w:r>
+        <w:rPr>
+          <w:rStyle w:val="NormalTok"/>
+        </w:rPr>
+        <w:t xml:space="preserve"> </w:t>
+      </w:r>
+      <w:r>
+        <w:rPr>
+          <w:rStyle w:val="OperatorTok"/>
+        </w:rPr>
+        <w:t xml:space="preserve">+</w:t>
+      </w:r>
+      <w:r>
+        <w:rPr>
+          <w:rStyle w:val="NormalTok"/>
+        </w:rPr>
+        <w:t xml:space="preserve"> r4</w:t>
+      </w:r>
+      <w:r>
+        <w:br/>
+      </w:r>
+      <w:r>
+        <w:rPr>
+          <w:rStyle w:val="NormalTok"/>
+        </w:rPr>
+        <w:t xml:space="preserve">    </w:t>
+      </w:r>
+      <w:r>
+        <w:rPr>
+          <w:rStyle w:val="BuiltInTok"/>
+        </w:rPr>
+        <w:t xml:space="preserve">print</w:t>
+      </w:r>
+      <w:r>
+        <w:rPr>
+          <w:rStyle w:val="NormalTok"/>
+        </w:rPr>
+        <w:t xml:space="preserve">(</w:t>
+      </w:r>
+      <w:r>
+        <w:rPr>
+          <w:rStyle w:val="StringTok"/>
+        </w:rPr>
+        <w:t xml:space="preserve">"Resistance Rab: </w:t>
+      </w:r>
+      <w:r>
+        <w:rPr>
+          <w:rStyle w:val="SpecialCharTok"/>
+        </w:rPr>
+        <w:t xml:space="preserve">{:.2f}</w:t>
+      </w:r>
+      <w:r>
+        <w:rPr>
+          <w:rStyle w:val="StringTok"/>
+        </w:rPr>
+        <w:t xml:space="preserve"> Ω"</w:t>
+      </w:r>
+      <w:r>
+        <w:rPr>
+          <w:rStyle w:val="NormalTok"/>
+        </w:rPr>
+        <w:t xml:space="preserve">.</w:t>
+      </w:r>
+      <w:r>
+        <w:rPr>
+          <w:rStyle w:val="BuiltInTok"/>
+        </w:rPr>
+        <w:t xml:space="preserve">format</w:t>
+      </w:r>
+      <w:r>
+        <w:rPr>
+          <w:rStyle w:val="NormalTok"/>
+        </w:rPr>
+        <w:t xml:space="preserve">(Rab))</w:t>
+      </w:r>
+    </w:p>
+    <w:bookmarkEnd w:id="20"/>
+    <w:bookmarkStart w:id="24" w:name="output"/>
+    <w:p>
+      <w:pPr>
+        <w:pStyle w:val="Heading2"/>
+      </w:pPr>
+      <w:r>
+        <w:t xml:space="preserve">Output</w:t>
       </w:r>
     </w:p>
     <w:p>
@@ -27,77 +486,20 @@
       <w:r>
         <w:drawing>
           <wp:inline>
-            <wp:extent cx="4048125" cy="1441217"/>
+            <wp:extent cx="2143125" cy="377927"/>
             <wp:effectExtent b="0" l="0" r="0" t="0"/>
-            <wp:docPr descr="" title="" id="21" name="Picture"/>
+            <wp:docPr descr="" title="" id="22" name="Picture"/>
             <a:graphic>
               <a:graphicData uri="http://schemas.openxmlformats.org/drawingml/2006/picture">
                 <pic:pic>
                   <pic:nvPicPr>
-                    <pic:cNvPr descr="images/image.png" id="22" name="Picture"/>
+                    <pic:cNvPr descr="images/image-2.png" id="23" name="Picture"/>
                     <pic:cNvPicPr>
                       <a:picLocks noChangeArrowheads="1" noChangeAspect="1"/>
                     </pic:cNvPicPr>
                   </pic:nvPicPr>
                   <pic:blipFill>
-                    <a:blip r:embed="rId20"/>
-                    <a:stretch>
-                      <a:fillRect/>
-                    </a:stretch>
-                  </pic:blipFill>
-                  <pic:spPr bwMode="auto">
-                    <a:xfrm>
-                      <a:off x="0" y="0"/>
-                      <a:ext cx="4048125" cy="1441217"/>
-                    </a:xfrm>
-                    <a:prstGeom prst="rect">
-                      <a:avLst/>
-                    </a:prstGeom>
-                    <a:noFill/>
-                    <a:ln w="9525">
-                      <a:noFill/>
-                      <a:headEnd/>
-                      <a:tailEnd/>
-                    </a:ln>
-                  </pic:spPr>
-                </pic:pic>
-              </a:graphicData>
-            </a:graphic>
-          </wp:inline>
-        </w:drawing>
-      </w:r>
-    </w:p>
-    <w:bookmarkEnd w:id="23"/>
-    <w:bookmarkStart w:id="27" w:name="output"/>
-    <w:p>
-      <w:pPr>
-        <w:pStyle w:val="Heading2"/>
-      </w:pPr>
-      <w:r>
-        <w:t xml:space="preserve">Output</w:t>
-      </w:r>
-    </w:p>
-    <w:p>
-      <w:pPr>
-        <w:pStyle w:val="FirstParagraph"/>
-      </w:pPr>
-      <w:r>
-        <w:drawing>
-          <wp:inline>
-            <wp:extent cx="2143125" cy="377927"/>
-            <wp:effectExtent b="0" l="0" r="0" t="0"/>
-            <wp:docPr descr="" title="" id="25" name="Picture"/>
-            <a:graphic>
-              <a:graphicData uri="http://schemas.openxmlformats.org/drawingml/2006/picture">
-                <pic:pic>
-                  <pic:nvPicPr>
-                    <pic:cNvPr descr="images/image-2.png" id="26" name="Picture"/>
-                    <pic:cNvPicPr>
-                      <a:picLocks noChangeArrowheads="1" noChangeAspect="1"/>
-                    </pic:cNvPicPr>
-                  </pic:nvPicPr>
-                  <pic:blipFill>
-                    <a:blip r:embed="rId24"/>
+                    <a:blip r:embed="rId21"/>
                     <a:stretch>
                       <a:fillRect/>
                     </a:stretch>
@@ -129,9 +531,9 @@
         <w:pStyle w:val="BodyText"/>
       </w:pPr>
     </w:p>
-    <w:bookmarkEnd w:id="27"/>
-    <w:bookmarkEnd w:id="28"/>
-    <w:bookmarkStart w:id="37" w:name="section-1"/>
+    <w:bookmarkEnd w:id="24"/>
+    <w:bookmarkEnd w:id="25"/>
+    <w:bookmarkStart w:id="31" w:name="section-1"/>
     <w:p>
       <w:pPr>
         <w:pStyle w:val="Heading1"/>
@@ -140,13 +542,715 @@
         <w:t xml:space="preserve">2)</w:t>
       </w:r>
     </w:p>
-    <w:bookmarkStart w:id="32" w:name="code-1"/>
+    <w:bookmarkStart w:id="26" w:name="code-1"/>
     <w:p>
       <w:pPr>
         <w:pStyle w:val="Heading2"/>
       </w:pPr>
       <w:r>
         <w:t xml:space="preserve">Code</w:t>
+      </w:r>
+    </w:p>
+    <w:p>
+      <w:pPr>
+        <w:pStyle w:val="SourceCode"/>
+      </w:pPr>
+      <w:r>
+        <w:rPr>
+          <w:rStyle w:val="KeywordTok"/>
+        </w:rPr>
+        <w:t xml:space="preserve">def</w:t>
+      </w:r>
+      <w:r>
+        <w:rPr>
+          <w:rStyle w:val="NormalTok"/>
+        </w:rPr>
+        <w:t xml:space="preserve"> _p2_p3_res():</w:t>
+      </w:r>
+      <w:r>
+        <w:br/>
+      </w:r>
+      <w:r>
+        <w:rPr>
+          <w:rStyle w:val="NormalTok"/>
+        </w:rPr>
+        <w:t xml:space="preserve">    r1 </w:t>
+      </w:r>
+      <w:r>
+        <w:rPr>
+          <w:rStyle w:val="OperatorTok"/>
+        </w:rPr>
+        <w:t xml:space="preserve">=</w:t>
+      </w:r>
+      <w:r>
+        <w:rPr>
+          <w:rStyle w:val="NormalTok"/>
+        </w:rPr>
+        <w:t xml:space="preserve"> </w:t>
+      </w:r>
+      <w:r>
+        <w:rPr>
+          <w:rStyle w:val="DecValTok"/>
+        </w:rPr>
+        <w:t xml:space="preserve">400</w:t>
+      </w:r>
+      <w:r>
+        <w:rPr>
+          <w:rStyle w:val="NormalTok"/>
+        </w:rPr>
+        <w:t xml:space="preserve"> </w:t>
+      </w:r>
+      <w:r>
+        <w:rPr>
+          <w:rStyle w:val="OperatorTok"/>
+        </w:rPr>
+        <w:t xml:space="preserve">+</w:t>
+      </w:r>
+      <w:r>
+        <w:rPr>
+          <w:rStyle w:val="NormalTok"/>
+        </w:rPr>
+        <w:t xml:space="preserve"> </w:t>
+      </w:r>
+      <w:r>
+        <w:rPr>
+          <w:rStyle w:val="DecValTok"/>
+        </w:rPr>
+        <w:t xml:space="preserve">125</w:t>
+      </w:r>
+      <w:r>
+        <w:br/>
+      </w:r>
+      <w:r>
+        <w:rPr>
+          <w:rStyle w:val="NormalTok"/>
+        </w:rPr>
+        <w:t xml:space="preserve">    r2 </w:t>
+      </w:r>
+      <w:r>
+        <w:rPr>
+          <w:rStyle w:val="OperatorTok"/>
+        </w:rPr>
+        <w:t xml:space="preserve">=</w:t>
+      </w:r>
+      <w:r>
+        <w:rPr>
+          <w:rStyle w:val="NormalTok"/>
+        </w:rPr>
+        <w:t xml:space="preserve"> </w:t>
+      </w:r>
+      <w:r>
+        <w:rPr>
+          <w:rStyle w:val="DecValTok"/>
+        </w:rPr>
+        <w:t xml:space="preserve">1</w:t>
+      </w:r>
+      <w:r>
+        <w:rPr>
+          <w:rStyle w:val="NormalTok"/>
+        </w:rPr>
+        <w:t xml:space="preserve"> </w:t>
+      </w:r>
+      <w:r>
+        <w:rPr>
+          <w:rStyle w:val="OperatorTok"/>
+        </w:rPr>
+        <w:t xml:space="preserve">/</w:t>
+      </w:r>
+      <w:r>
+        <w:rPr>
+          <w:rStyle w:val="NormalTok"/>
+        </w:rPr>
+        <w:t xml:space="preserve"> ((</w:t>
+      </w:r>
+      <w:r>
+        <w:rPr>
+          <w:rStyle w:val="DecValTok"/>
+        </w:rPr>
+        <w:t xml:space="preserve">1</w:t>
+      </w:r>
+      <w:r>
+        <w:rPr>
+          <w:rStyle w:val="NormalTok"/>
+        </w:rPr>
+        <w:t xml:space="preserve"> </w:t>
+      </w:r>
+      <w:r>
+        <w:rPr>
+          <w:rStyle w:val="OperatorTok"/>
+        </w:rPr>
+        <w:t xml:space="preserve">/</w:t>
+      </w:r>
+      <w:r>
+        <w:rPr>
+          <w:rStyle w:val="NormalTok"/>
+        </w:rPr>
+        <w:t xml:space="preserve"> </w:t>
+      </w:r>
+      <w:r>
+        <w:rPr>
+          <w:rStyle w:val="DecValTok"/>
+        </w:rPr>
+        <w:t xml:space="preserve">300</w:t>
+      </w:r>
+      <w:r>
+        <w:rPr>
+          <w:rStyle w:val="NormalTok"/>
+        </w:rPr>
+        <w:t xml:space="preserve">) </w:t>
+      </w:r>
+      <w:r>
+        <w:rPr>
+          <w:rStyle w:val="OperatorTok"/>
+        </w:rPr>
+        <w:t xml:space="preserve">+</w:t>
+      </w:r>
+      <w:r>
+        <w:rPr>
+          <w:rStyle w:val="NormalTok"/>
+        </w:rPr>
+        <w:t xml:space="preserve"> (</w:t>
+      </w:r>
+      <w:r>
+        <w:rPr>
+          <w:rStyle w:val="DecValTok"/>
+        </w:rPr>
+        <w:t xml:space="preserve">1</w:t>
+      </w:r>
+      <w:r>
+        <w:rPr>
+          <w:rStyle w:val="NormalTok"/>
+        </w:rPr>
+        <w:t xml:space="preserve"> </w:t>
+      </w:r>
+      <w:r>
+        <w:rPr>
+          <w:rStyle w:val="OperatorTok"/>
+        </w:rPr>
+        <w:t xml:space="preserve">/</w:t>
+      </w:r>
+      <w:r>
+        <w:rPr>
+          <w:rStyle w:val="NormalTok"/>
+        </w:rPr>
+        <w:t xml:space="preserve"> r1))</w:t>
+      </w:r>
+      <w:r>
+        <w:br/>
+      </w:r>
+      <w:r>
+        <w:rPr>
+          <w:rStyle w:val="NormalTok"/>
+        </w:rPr>
+        <w:t xml:space="preserve">    r3 </w:t>
+      </w:r>
+      <w:r>
+        <w:rPr>
+          <w:rStyle w:val="OperatorTok"/>
+        </w:rPr>
+        <w:t xml:space="preserve">=</w:t>
+      </w:r>
+      <w:r>
+        <w:rPr>
+          <w:rStyle w:val="NormalTok"/>
+        </w:rPr>
+        <w:t xml:space="preserve"> </w:t>
+      </w:r>
+      <w:r>
+        <w:rPr>
+          <w:rStyle w:val="DecValTok"/>
+        </w:rPr>
+        <w:t xml:space="preserve">75</w:t>
+      </w:r>
+      <w:r>
+        <w:rPr>
+          <w:rStyle w:val="NormalTok"/>
+        </w:rPr>
+        <w:t xml:space="preserve"> </w:t>
+      </w:r>
+      <w:r>
+        <w:rPr>
+          <w:rStyle w:val="OperatorTok"/>
+        </w:rPr>
+        <w:t xml:space="preserve">+</w:t>
+      </w:r>
+      <w:r>
+        <w:rPr>
+          <w:rStyle w:val="NormalTok"/>
+        </w:rPr>
+        <w:t xml:space="preserve"> r2</w:t>
+      </w:r>
+      <w:r>
+        <w:br/>
+      </w:r>
+      <w:r>
+        <w:br/>
+      </w:r>
+      <w:r>
+        <w:rPr>
+          <w:rStyle w:val="NormalTok"/>
+        </w:rPr>
+        <w:t xml:space="preserve">    </w:t>
+      </w:r>
+      <w:r>
+        <w:rPr>
+          <w:rStyle w:val="ControlFlowTok"/>
+        </w:rPr>
+        <w:t xml:space="preserve">return</w:t>
+      </w:r>
+      <w:r>
+        <w:rPr>
+          <w:rStyle w:val="NormalTok"/>
+        </w:rPr>
+        <w:t xml:space="preserve"> (r1, r2, r3)</w:t>
+      </w:r>
+      <w:r>
+        <w:br/>
+      </w:r>
+      <w:r>
+        <w:br/>
+      </w:r>
+      <w:r>
+        <w:rPr>
+          <w:rStyle w:val="KeywordTok"/>
+        </w:rPr>
+        <w:t xml:space="preserve">def</w:t>
+      </w:r>
+      <w:r>
+        <w:rPr>
+          <w:rStyle w:val="NormalTok"/>
+        </w:rPr>
+        <w:t xml:space="preserve"> p2():</w:t>
+      </w:r>
+      <w:r>
+        <w:br/>
+      </w:r>
+      <w:r>
+        <w:rPr>
+          <w:rStyle w:val="NormalTok"/>
+        </w:rPr>
+        <w:t xml:space="preserve">    (r1, r2, r3) </w:t>
+      </w:r>
+      <w:r>
+        <w:rPr>
+          <w:rStyle w:val="OperatorTok"/>
+        </w:rPr>
+        <w:t xml:space="preserve">=</w:t>
+      </w:r>
+      <w:r>
+        <w:rPr>
+          <w:rStyle w:val="NormalTok"/>
+        </w:rPr>
+        <w:t xml:space="preserve"> _p2_p3_res()</w:t>
+      </w:r>
+      <w:r>
+        <w:br/>
+      </w:r>
+      <w:r>
+        <w:br/>
+      </w:r>
+      <w:r>
+        <w:rPr>
+          <w:rStyle w:val="NormalTok"/>
+        </w:rPr>
+        <w:t xml:space="preserve">    i_total </w:t>
+      </w:r>
+      <w:r>
+        <w:rPr>
+          <w:rStyle w:val="OperatorTok"/>
+        </w:rPr>
+        <w:t xml:space="preserve">=</w:t>
+      </w:r>
+      <w:r>
+        <w:rPr>
+          <w:rStyle w:val="NormalTok"/>
+        </w:rPr>
+        <w:t xml:space="preserve"> </w:t>
+      </w:r>
+      <w:r>
+        <w:rPr>
+          <w:rStyle w:val="DecValTok"/>
+        </w:rPr>
+        <w:t xml:space="preserve">10</w:t>
+      </w:r>
+      <w:r>
+        <w:br/>
+      </w:r>
+      <w:r>
+        <w:rPr>
+          <w:rStyle w:val="NormalTok"/>
+        </w:rPr>
+        <w:t xml:space="preserve">    i1 </w:t>
+      </w:r>
+      <w:r>
+        <w:rPr>
+          <w:rStyle w:val="OperatorTok"/>
+        </w:rPr>
+        <w:t xml:space="preserve">=</w:t>
+      </w:r>
+      <w:r>
+        <w:rPr>
+          <w:rStyle w:val="NormalTok"/>
+        </w:rPr>
+        <w:t xml:space="preserve"> i_total </w:t>
+      </w:r>
+      <w:r>
+        <w:rPr>
+          <w:rStyle w:val="OperatorTok"/>
+        </w:rPr>
+        <w:t xml:space="preserve">*</w:t>
+      </w:r>
+      <w:r>
+        <w:rPr>
+          <w:rStyle w:val="NormalTok"/>
+        </w:rPr>
+        <w:t xml:space="preserve"> (r3 </w:t>
+      </w:r>
+      <w:r>
+        <w:rPr>
+          <w:rStyle w:val="OperatorTok"/>
+        </w:rPr>
+        <w:t xml:space="preserve">/</w:t>
+      </w:r>
+      <w:r>
+        <w:rPr>
+          <w:rStyle w:val="NormalTok"/>
+        </w:rPr>
+        <w:t xml:space="preserve"> (r3 </w:t>
+      </w:r>
+      <w:r>
+        <w:rPr>
+          <w:rStyle w:val="OperatorTok"/>
+        </w:rPr>
+        <w:t xml:space="preserve">+</w:t>
+      </w:r>
+      <w:r>
+        <w:rPr>
+          <w:rStyle w:val="NormalTok"/>
+        </w:rPr>
+        <w:t xml:space="preserve"> </w:t>
+      </w:r>
+      <w:r>
+        <w:rPr>
+          <w:rStyle w:val="DecValTok"/>
+        </w:rPr>
+        <w:t xml:space="preserve">200</w:t>
+      </w:r>
+      <w:r>
+        <w:rPr>
+          <w:rStyle w:val="NormalTok"/>
+        </w:rPr>
+        <w:t xml:space="preserve">))</w:t>
+      </w:r>
+      <w:r>
+        <w:br/>
+      </w:r>
+      <w:r>
+        <w:rPr>
+          <w:rStyle w:val="NormalTok"/>
+        </w:rPr>
+        <w:t xml:space="preserve">    i2 </w:t>
+      </w:r>
+      <w:r>
+        <w:rPr>
+          <w:rStyle w:val="OperatorTok"/>
+        </w:rPr>
+        <w:t xml:space="preserve">=</w:t>
+      </w:r>
+      <w:r>
+        <w:rPr>
+          <w:rStyle w:val="NormalTok"/>
+        </w:rPr>
+        <w:t xml:space="preserve"> (i_total </w:t>
+      </w:r>
+      <w:r>
+        <w:rPr>
+          <w:rStyle w:val="OperatorTok"/>
+        </w:rPr>
+        <w:t xml:space="preserve">-</w:t>
+      </w:r>
+      <w:r>
+        <w:rPr>
+          <w:rStyle w:val="NormalTok"/>
+        </w:rPr>
+        <w:t xml:space="preserve"> i1) </w:t>
+      </w:r>
+      <w:r>
+        <w:rPr>
+          <w:rStyle w:val="OperatorTok"/>
+        </w:rPr>
+        <w:t xml:space="preserve">*</w:t>
+      </w:r>
+      <w:r>
+        <w:rPr>
+          <w:rStyle w:val="NormalTok"/>
+        </w:rPr>
+        <w:t xml:space="preserve"> (r1 </w:t>
+      </w:r>
+      <w:r>
+        <w:rPr>
+          <w:rStyle w:val="OperatorTok"/>
+        </w:rPr>
+        <w:t xml:space="preserve">/</w:t>
+      </w:r>
+      <w:r>
+        <w:rPr>
+          <w:rStyle w:val="NormalTok"/>
+        </w:rPr>
+        <w:t xml:space="preserve"> (r1 </w:t>
+      </w:r>
+      <w:r>
+        <w:rPr>
+          <w:rStyle w:val="OperatorTok"/>
+        </w:rPr>
+        <w:t xml:space="preserve">+</w:t>
+      </w:r>
+      <w:r>
+        <w:rPr>
+          <w:rStyle w:val="NormalTok"/>
+        </w:rPr>
+        <w:t xml:space="preserve"> </w:t>
+      </w:r>
+      <w:r>
+        <w:rPr>
+          <w:rStyle w:val="DecValTok"/>
+        </w:rPr>
+        <w:t xml:space="preserve">300</w:t>
+      </w:r>
+      <w:r>
+        <w:rPr>
+          <w:rStyle w:val="NormalTok"/>
+        </w:rPr>
+        <w:t xml:space="preserve">))</w:t>
+      </w:r>
+      <w:r>
+        <w:br/>
+      </w:r>
+      <w:r>
+        <w:rPr>
+          <w:rStyle w:val="NormalTok"/>
+        </w:rPr>
+        <w:t xml:space="preserve">    i3 </w:t>
+      </w:r>
+      <w:r>
+        <w:rPr>
+          <w:rStyle w:val="OperatorTok"/>
+        </w:rPr>
+        <w:t xml:space="preserve">=</w:t>
+      </w:r>
+      <w:r>
+        <w:rPr>
+          <w:rStyle w:val="NormalTok"/>
+        </w:rPr>
+        <w:t xml:space="preserve"> i_total </w:t>
+      </w:r>
+      <w:r>
+        <w:rPr>
+          <w:rStyle w:val="OperatorTok"/>
+        </w:rPr>
+        <w:t xml:space="preserve">-</w:t>
+      </w:r>
+      <w:r>
+        <w:rPr>
+          <w:rStyle w:val="NormalTok"/>
+        </w:rPr>
+        <w:t xml:space="preserve"> i1 </w:t>
+      </w:r>
+      <w:r>
+        <w:rPr>
+          <w:rStyle w:val="OperatorTok"/>
+        </w:rPr>
+        <w:t xml:space="preserve">-</w:t>
+      </w:r>
+      <w:r>
+        <w:rPr>
+          <w:rStyle w:val="NormalTok"/>
+        </w:rPr>
+        <w:t xml:space="preserve"> i2</w:t>
+      </w:r>
+      <w:r>
+        <w:br/>
+      </w:r>
+      <w:r>
+        <w:br/>
+      </w:r>
+      <w:r>
+        <w:rPr>
+          <w:rStyle w:val="NormalTok"/>
+        </w:rPr>
+        <w:t xml:space="preserve">    </w:t>
+      </w:r>
+      <w:r>
+        <w:rPr>
+          <w:rStyle w:val="BuiltInTok"/>
+        </w:rPr>
+        <w:t xml:space="preserve">print</w:t>
+      </w:r>
+      <w:r>
+        <w:rPr>
+          <w:rStyle w:val="NormalTok"/>
+        </w:rPr>
+        <w:t xml:space="preserve">(</w:t>
+      </w:r>
+      <w:r>
+        <w:rPr>
+          <w:rStyle w:val="StringTok"/>
+        </w:rPr>
+        <w:t xml:space="preserve">"I1: </w:t>
+      </w:r>
+      <w:r>
+        <w:rPr>
+          <w:rStyle w:val="SpecialCharTok"/>
+        </w:rPr>
+        <w:t xml:space="preserve">{:.2f}</w:t>
+      </w:r>
+      <w:r>
+        <w:rPr>
+          <w:rStyle w:val="StringTok"/>
+        </w:rPr>
+        <w:t xml:space="preserve">A"</w:t>
+      </w:r>
+      <w:r>
+        <w:rPr>
+          <w:rStyle w:val="NormalTok"/>
+        </w:rPr>
+        <w:t xml:space="preserve">.</w:t>
+      </w:r>
+      <w:r>
+        <w:rPr>
+          <w:rStyle w:val="BuiltInTok"/>
+        </w:rPr>
+        <w:t xml:space="preserve">format</w:t>
+      </w:r>
+      <w:r>
+        <w:rPr>
+          <w:rStyle w:val="NormalTok"/>
+        </w:rPr>
+        <w:t xml:space="preserve">(i1))</w:t>
+      </w:r>
+      <w:r>
+        <w:br/>
+      </w:r>
+      <w:r>
+        <w:rPr>
+          <w:rStyle w:val="NormalTok"/>
+        </w:rPr>
+        <w:t xml:space="preserve">    </w:t>
+      </w:r>
+      <w:r>
+        <w:rPr>
+          <w:rStyle w:val="BuiltInTok"/>
+        </w:rPr>
+        <w:t xml:space="preserve">print</w:t>
+      </w:r>
+      <w:r>
+        <w:rPr>
+          <w:rStyle w:val="NormalTok"/>
+        </w:rPr>
+        <w:t xml:space="preserve">(</w:t>
+      </w:r>
+      <w:r>
+        <w:rPr>
+          <w:rStyle w:val="StringTok"/>
+        </w:rPr>
+        <w:t xml:space="preserve">"I2: </w:t>
+      </w:r>
+      <w:r>
+        <w:rPr>
+          <w:rStyle w:val="SpecialCharTok"/>
+        </w:rPr>
+        <w:t xml:space="preserve">{:.2f}</w:t>
+      </w:r>
+      <w:r>
+        <w:rPr>
+          <w:rStyle w:val="StringTok"/>
+        </w:rPr>
+        <w:t xml:space="preserve">A"</w:t>
+      </w:r>
+      <w:r>
+        <w:rPr>
+          <w:rStyle w:val="NormalTok"/>
+        </w:rPr>
+        <w:t xml:space="preserve">.</w:t>
+      </w:r>
+      <w:r>
+        <w:rPr>
+          <w:rStyle w:val="BuiltInTok"/>
+        </w:rPr>
+        <w:t xml:space="preserve">format</w:t>
+      </w:r>
+      <w:r>
+        <w:rPr>
+          <w:rStyle w:val="NormalTok"/>
+        </w:rPr>
+        <w:t xml:space="preserve">(i2))</w:t>
+      </w:r>
+      <w:r>
+        <w:br/>
+      </w:r>
+      <w:r>
+        <w:rPr>
+          <w:rStyle w:val="NormalTok"/>
+        </w:rPr>
+        <w:t xml:space="preserve">    </w:t>
+      </w:r>
+      <w:r>
+        <w:rPr>
+          <w:rStyle w:val="BuiltInTok"/>
+        </w:rPr>
+        <w:t xml:space="preserve">print</w:t>
+      </w:r>
+      <w:r>
+        <w:rPr>
+          <w:rStyle w:val="NormalTok"/>
+        </w:rPr>
+        <w:t xml:space="preserve">(</w:t>
+      </w:r>
+      <w:r>
+        <w:rPr>
+          <w:rStyle w:val="StringTok"/>
+        </w:rPr>
+        <w:t xml:space="preserve">"I3: </w:t>
+      </w:r>
+      <w:r>
+        <w:rPr>
+          <w:rStyle w:val="SpecialCharTok"/>
+        </w:rPr>
+        <w:t xml:space="preserve">{:.2f}</w:t>
+      </w:r>
+      <w:r>
+        <w:rPr>
+          <w:rStyle w:val="StringTok"/>
+        </w:rPr>
+        <w:t xml:space="preserve">A"</w:t>
+      </w:r>
+      <w:r>
+        <w:rPr>
+          <w:rStyle w:val="NormalTok"/>
+        </w:rPr>
+        <w:t xml:space="preserve">.</w:t>
+      </w:r>
+      <w:r>
+        <w:rPr>
+          <w:rStyle w:val="BuiltInTok"/>
+        </w:rPr>
+        <w:t xml:space="preserve">format</w:t>
+      </w:r>
+      <w:r>
+        <w:rPr>
+          <w:rStyle w:val="NormalTok"/>
+        </w:rPr>
+        <w:t xml:space="preserve">(i3))</w:t>
+      </w:r>
+    </w:p>
+    <w:bookmarkEnd w:id="26"/>
+    <w:bookmarkStart w:id="30" w:name="output-1"/>
+    <w:p>
+      <w:pPr>
+        <w:pStyle w:val="Heading2"/>
+      </w:pPr>
+      <w:r>
+        <w:t xml:space="preserve">Output</w:t>
       </w:r>
     </w:p>
     <w:p>
@@ -156,77 +1260,20 @@
       <w:r>
         <w:drawing>
           <wp:inline>
-            <wp:extent cx="3333750" cy="3393281"/>
+            <wp:extent cx="952500" cy="847829"/>
             <wp:effectExtent b="0" l="0" r="0" t="0"/>
-            <wp:docPr descr="" title="" id="30" name="Picture"/>
+            <wp:docPr descr="" title="" id="28" name="Picture"/>
             <a:graphic>
               <a:graphicData uri="http://schemas.openxmlformats.org/drawingml/2006/picture">
                 <pic:pic>
                   <pic:nvPicPr>
-                    <pic:cNvPr descr="images/image-3.png" id="31" name="Picture"/>
+                    <pic:cNvPr descr="images/image-4.png" id="29" name="Picture"/>
                     <pic:cNvPicPr>
                       <a:picLocks noChangeArrowheads="1" noChangeAspect="1"/>
                     </pic:cNvPicPr>
                   </pic:nvPicPr>
                   <pic:blipFill>
-                    <a:blip r:embed="rId29"/>
-                    <a:stretch>
-                      <a:fillRect/>
-                    </a:stretch>
-                  </pic:blipFill>
-                  <pic:spPr bwMode="auto">
-                    <a:xfrm>
-                      <a:off x="0" y="0"/>
-                      <a:ext cx="3333750" cy="3393281"/>
-                    </a:xfrm>
-                    <a:prstGeom prst="rect">
-                      <a:avLst/>
-                    </a:prstGeom>
-                    <a:noFill/>
-                    <a:ln w="9525">
-                      <a:noFill/>
-                      <a:headEnd/>
-                      <a:tailEnd/>
-                    </a:ln>
-                  </pic:spPr>
-                </pic:pic>
-              </a:graphicData>
-            </a:graphic>
-          </wp:inline>
-        </w:drawing>
-      </w:r>
-    </w:p>
-    <w:bookmarkEnd w:id="32"/>
-    <w:bookmarkStart w:id="36" w:name="output-1"/>
-    <w:p>
-      <w:pPr>
-        <w:pStyle w:val="Heading2"/>
-      </w:pPr>
-      <w:r>
-        <w:t xml:space="preserve">Output</w:t>
-      </w:r>
-    </w:p>
-    <w:p>
-      <w:pPr>
-        <w:pStyle w:val="FirstParagraph"/>
-      </w:pPr>
-      <w:r>
-        <w:drawing>
-          <wp:inline>
-            <wp:extent cx="952500" cy="847829"/>
-            <wp:effectExtent b="0" l="0" r="0" t="0"/>
-            <wp:docPr descr="" title="" id="34" name="Picture"/>
-            <a:graphic>
-              <a:graphicData uri="http://schemas.openxmlformats.org/drawingml/2006/picture">
-                <pic:pic>
-                  <pic:nvPicPr>
-                    <pic:cNvPr descr="images/image-4.png" id="35" name="Picture"/>
-                    <pic:cNvPicPr>
-                      <a:picLocks noChangeArrowheads="1" noChangeAspect="1"/>
-                    </pic:cNvPicPr>
-                  </pic:nvPicPr>
-                  <pic:blipFill>
-                    <a:blip r:embed="rId33"/>
+                    <a:blip r:embed="rId27"/>
                     <a:stretch>
                       <a:fillRect/>
                     </a:stretch>
@@ -258,9 +1305,9 @@
         <w:pStyle w:val="BodyText"/>
       </w:pPr>
     </w:p>
-    <w:bookmarkEnd w:id="36"/>
-    <w:bookmarkEnd w:id="37"/>
-    <w:bookmarkStart w:id="49" w:name="section-2"/>
+    <w:bookmarkEnd w:id="30"/>
+    <w:bookmarkEnd w:id="31"/>
+    <w:bookmarkStart w:id="37" w:name="section-2"/>
     <w:p>
       <w:pPr>
         <w:pStyle w:val="Heading1"/>
@@ -269,145 +1316,836 @@
         <w:t xml:space="preserve">3)</w:t>
       </w:r>
     </w:p>
-    <w:bookmarkStart w:id="44" w:name="code-2"/>
+    <w:bookmarkStart w:id="32" w:name="code-2"/>
     <w:p>
       <w:pPr>
         <w:pStyle w:val="Heading2"/>
       </w:pPr>
       <w:r>
         <w:t xml:space="preserve">Code</w:t>
+      </w:r>
+    </w:p>
+    <w:p>
+      <w:pPr>
+        <w:pStyle w:val="SourceCode"/>
+      </w:pPr>
+      <w:r>
+        <w:rPr>
+          <w:rStyle w:val="KeywordTok"/>
+        </w:rPr>
+        <w:t xml:space="preserve">def</w:t>
+      </w:r>
+      <w:r>
+        <w:rPr>
+          <w:rStyle w:val="NormalTok"/>
+        </w:rPr>
+        <w:t xml:space="preserve"> _p2_p3_res():</w:t>
+      </w:r>
+      <w:r>
+        <w:br/>
+      </w:r>
+      <w:r>
+        <w:rPr>
+          <w:rStyle w:val="NormalTok"/>
+        </w:rPr>
+        <w:t xml:space="preserve">    r1 </w:t>
+      </w:r>
+      <w:r>
+        <w:rPr>
+          <w:rStyle w:val="OperatorTok"/>
+        </w:rPr>
+        <w:t xml:space="preserve">=</w:t>
+      </w:r>
+      <w:r>
+        <w:rPr>
+          <w:rStyle w:val="NormalTok"/>
+        </w:rPr>
+        <w:t xml:space="preserve"> </w:t>
+      </w:r>
+      <w:r>
+        <w:rPr>
+          <w:rStyle w:val="DecValTok"/>
+        </w:rPr>
+        <w:t xml:space="preserve">400</w:t>
+      </w:r>
+      <w:r>
+        <w:rPr>
+          <w:rStyle w:val="NormalTok"/>
+        </w:rPr>
+        <w:t xml:space="preserve"> </w:t>
+      </w:r>
+      <w:r>
+        <w:rPr>
+          <w:rStyle w:val="OperatorTok"/>
+        </w:rPr>
+        <w:t xml:space="preserve">+</w:t>
+      </w:r>
+      <w:r>
+        <w:rPr>
+          <w:rStyle w:val="NormalTok"/>
+        </w:rPr>
+        <w:t xml:space="preserve"> </w:t>
+      </w:r>
+      <w:r>
+        <w:rPr>
+          <w:rStyle w:val="DecValTok"/>
+        </w:rPr>
+        <w:t xml:space="preserve">125</w:t>
+      </w:r>
+      <w:r>
+        <w:br/>
+      </w:r>
+      <w:r>
+        <w:rPr>
+          <w:rStyle w:val="NormalTok"/>
+        </w:rPr>
+        <w:t xml:space="preserve">    r2 </w:t>
+      </w:r>
+      <w:r>
+        <w:rPr>
+          <w:rStyle w:val="OperatorTok"/>
+        </w:rPr>
+        <w:t xml:space="preserve">=</w:t>
+      </w:r>
+      <w:r>
+        <w:rPr>
+          <w:rStyle w:val="NormalTok"/>
+        </w:rPr>
+        <w:t xml:space="preserve"> </w:t>
+      </w:r>
+      <w:r>
+        <w:rPr>
+          <w:rStyle w:val="DecValTok"/>
+        </w:rPr>
+        <w:t xml:space="preserve">1</w:t>
+      </w:r>
+      <w:r>
+        <w:rPr>
+          <w:rStyle w:val="NormalTok"/>
+        </w:rPr>
+        <w:t xml:space="preserve"> </w:t>
+      </w:r>
+      <w:r>
+        <w:rPr>
+          <w:rStyle w:val="OperatorTok"/>
+        </w:rPr>
+        <w:t xml:space="preserve">/</w:t>
+      </w:r>
+      <w:r>
+        <w:rPr>
+          <w:rStyle w:val="NormalTok"/>
+        </w:rPr>
+        <w:t xml:space="preserve"> ((</w:t>
+      </w:r>
+      <w:r>
+        <w:rPr>
+          <w:rStyle w:val="DecValTok"/>
+        </w:rPr>
+        <w:t xml:space="preserve">1</w:t>
+      </w:r>
+      <w:r>
+        <w:rPr>
+          <w:rStyle w:val="NormalTok"/>
+        </w:rPr>
+        <w:t xml:space="preserve"> </w:t>
+      </w:r>
+      <w:r>
+        <w:rPr>
+          <w:rStyle w:val="OperatorTok"/>
+        </w:rPr>
+        <w:t xml:space="preserve">/</w:t>
+      </w:r>
+      <w:r>
+        <w:rPr>
+          <w:rStyle w:val="NormalTok"/>
+        </w:rPr>
+        <w:t xml:space="preserve"> </w:t>
+      </w:r>
+      <w:r>
+        <w:rPr>
+          <w:rStyle w:val="DecValTok"/>
+        </w:rPr>
+        <w:t xml:space="preserve">300</w:t>
+      </w:r>
+      <w:r>
+        <w:rPr>
+          <w:rStyle w:val="NormalTok"/>
+        </w:rPr>
+        <w:t xml:space="preserve">) </w:t>
+      </w:r>
+      <w:r>
+        <w:rPr>
+          <w:rStyle w:val="OperatorTok"/>
+        </w:rPr>
+        <w:t xml:space="preserve">+</w:t>
+      </w:r>
+      <w:r>
+        <w:rPr>
+          <w:rStyle w:val="NormalTok"/>
+        </w:rPr>
+        <w:t xml:space="preserve"> (</w:t>
+      </w:r>
+      <w:r>
+        <w:rPr>
+          <w:rStyle w:val="DecValTok"/>
+        </w:rPr>
+        <w:t xml:space="preserve">1</w:t>
+      </w:r>
+      <w:r>
+        <w:rPr>
+          <w:rStyle w:val="NormalTok"/>
+        </w:rPr>
+        <w:t xml:space="preserve"> </w:t>
+      </w:r>
+      <w:r>
+        <w:rPr>
+          <w:rStyle w:val="OperatorTok"/>
+        </w:rPr>
+        <w:t xml:space="preserve">/</w:t>
+      </w:r>
+      <w:r>
+        <w:rPr>
+          <w:rStyle w:val="NormalTok"/>
+        </w:rPr>
+        <w:t xml:space="preserve"> r1))</w:t>
+      </w:r>
+      <w:r>
+        <w:br/>
+      </w:r>
+      <w:r>
+        <w:rPr>
+          <w:rStyle w:val="NormalTok"/>
+        </w:rPr>
+        <w:t xml:space="preserve">    r3 </w:t>
+      </w:r>
+      <w:r>
+        <w:rPr>
+          <w:rStyle w:val="OperatorTok"/>
+        </w:rPr>
+        <w:t xml:space="preserve">=</w:t>
+      </w:r>
+      <w:r>
+        <w:rPr>
+          <w:rStyle w:val="NormalTok"/>
+        </w:rPr>
+        <w:t xml:space="preserve"> </w:t>
+      </w:r>
+      <w:r>
+        <w:rPr>
+          <w:rStyle w:val="DecValTok"/>
+        </w:rPr>
+        <w:t xml:space="preserve">75</w:t>
+      </w:r>
+      <w:r>
+        <w:rPr>
+          <w:rStyle w:val="NormalTok"/>
+        </w:rPr>
+        <w:t xml:space="preserve"> </w:t>
+      </w:r>
+      <w:r>
+        <w:rPr>
+          <w:rStyle w:val="OperatorTok"/>
+        </w:rPr>
+        <w:t xml:space="preserve">+</w:t>
+      </w:r>
+      <w:r>
+        <w:rPr>
+          <w:rStyle w:val="NormalTok"/>
+        </w:rPr>
+        <w:t xml:space="preserve"> r2</w:t>
+      </w:r>
+      <w:r>
+        <w:br/>
+      </w:r>
+      <w:r>
+        <w:br/>
+      </w:r>
+      <w:r>
+        <w:rPr>
+          <w:rStyle w:val="NormalTok"/>
+        </w:rPr>
+        <w:t xml:space="preserve">    </w:t>
+      </w:r>
+      <w:r>
+        <w:rPr>
+          <w:rStyle w:val="ControlFlowTok"/>
+        </w:rPr>
+        <w:t xml:space="preserve">return</w:t>
+      </w:r>
+      <w:r>
+        <w:rPr>
+          <w:rStyle w:val="NormalTok"/>
+        </w:rPr>
+        <w:t xml:space="preserve"> (r1, r2, r3)</w:t>
+      </w:r>
+      <w:r>
+        <w:br/>
+      </w:r>
+      <w:r>
+        <w:br/>
+      </w:r>
+      <w:r>
+        <w:rPr>
+          <w:rStyle w:val="KeywordTok"/>
+        </w:rPr>
+        <w:t xml:space="preserve">def</w:t>
+      </w:r>
+      <w:r>
+        <w:rPr>
+          <w:rStyle w:val="NormalTok"/>
+        </w:rPr>
+        <w:t xml:space="preserve"> p3():</w:t>
+      </w:r>
+      <w:r>
+        <w:br/>
+      </w:r>
+      <w:r>
+        <w:rPr>
+          <w:rStyle w:val="NormalTok"/>
+        </w:rPr>
+        <w:t xml:space="preserve">    (r1, r2, r3) </w:t>
+      </w:r>
+      <w:r>
+        <w:rPr>
+          <w:rStyle w:val="OperatorTok"/>
+        </w:rPr>
+        <w:t xml:space="preserve">=</w:t>
+      </w:r>
+      <w:r>
+        <w:rPr>
+          <w:rStyle w:val="NormalTok"/>
+        </w:rPr>
+        <w:t xml:space="preserve"> _p2_p3_res()</w:t>
+      </w:r>
+      <w:r>
+        <w:br/>
+      </w:r>
+      <w:r>
+        <w:rPr>
+          <w:rStyle w:val="NormalTok"/>
+        </w:rPr>
+        <w:t xml:space="preserve">    r4 </w:t>
+      </w:r>
+      <w:r>
+        <w:rPr>
+          <w:rStyle w:val="OperatorTok"/>
+        </w:rPr>
+        <w:t xml:space="preserve">=</w:t>
+      </w:r>
+      <w:r>
+        <w:rPr>
+          <w:rStyle w:val="NormalTok"/>
+        </w:rPr>
+        <w:t xml:space="preserve"> </w:t>
+      </w:r>
+      <w:r>
+        <w:rPr>
+          <w:rStyle w:val="DecValTok"/>
+        </w:rPr>
+        <w:t xml:space="preserve">1</w:t>
+      </w:r>
+      <w:r>
+        <w:rPr>
+          <w:rStyle w:val="NormalTok"/>
+        </w:rPr>
+        <w:t xml:space="preserve"> </w:t>
+      </w:r>
+      <w:r>
+        <w:rPr>
+          <w:rStyle w:val="OperatorTok"/>
+        </w:rPr>
+        <w:t xml:space="preserve">/</w:t>
+      </w:r>
+      <w:r>
+        <w:rPr>
+          <w:rStyle w:val="NormalTok"/>
+        </w:rPr>
+        <w:t xml:space="preserve"> ((</w:t>
+      </w:r>
+      <w:r>
+        <w:rPr>
+          <w:rStyle w:val="DecValTok"/>
+        </w:rPr>
+        <w:t xml:space="preserve">1</w:t>
+      </w:r>
+      <w:r>
+        <w:rPr>
+          <w:rStyle w:val="NormalTok"/>
+        </w:rPr>
+        <w:t xml:space="preserve"> </w:t>
+      </w:r>
+      <w:r>
+        <w:rPr>
+          <w:rStyle w:val="OperatorTok"/>
+        </w:rPr>
+        <w:t xml:space="preserve">/</w:t>
+      </w:r>
+      <w:r>
+        <w:rPr>
+          <w:rStyle w:val="NormalTok"/>
+        </w:rPr>
+        <w:t xml:space="preserve"> </w:t>
+      </w:r>
+      <w:r>
+        <w:rPr>
+          <w:rStyle w:val="DecValTok"/>
+        </w:rPr>
+        <w:t xml:space="preserve">200</w:t>
+      </w:r>
+      <w:r>
+        <w:rPr>
+          <w:rStyle w:val="NormalTok"/>
+        </w:rPr>
+        <w:t xml:space="preserve">) </w:t>
+      </w:r>
+      <w:r>
+        <w:rPr>
+          <w:rStyle w:val="OperatorTok"/>
+        </w:rPr>
+        <w:t xml:space="preserve">+</w:t>
+      </w:r>
+      <w:r>
+        <w:rPr>
+          <w:rStyle w:val="NormalTok"/>
+        </w:rPr>
+        <w:t xml:space="preserve"> (</w:t>
+      </w:r>
+      <w:r>
+        <w:rPr>
+          <w:rStyle w:val="DecValTok"/>
+        </w:rPr>
+        <w:t xml:space="preserve">1</w:t>
+      </w:r>
+      <w:r>
+        <w:rPr>
+          <w:rStyle w:val="NormalTok"/>
+        </w:rPr>
+        <w:t xml:space="preserve"> </w:t>
+      </w:r>
+      <w:r>
+        <w:rPr>
+          <w:rStyle w:val="OperatorTok"/>
+        </w:rPr>
+        <w:t xml:space="preserve">/</w:t>
+      </w:r>
+      <w:r>
+        <w:rPr>
+          <w:rStyle w:val="NormalTok"/>
+        </w:rPr>
+        <w:t xml:space="preserve"> r3))</w:t>
+      </w:r>
+      <w:r>
+        <w:br/>
+      </w:r>
+      <w:r>
+        <w:br/>
+      </w:r>
+      <w:r>
+        <w:rPr>
+          <w:rStyle w:val="NormalTok"/>
+        </w:rPr>
+        <w:t xml:space="preserve">    v0 </w:t>
+      </w:r>
+      <w:r>
+        <w:rPr>
+          <w:rStyle w:val="OperatorTok"/>
+        </w:rPr>
+        <w:t xml:space="preserve">=</w:t>
+      </w:r>
+      <w:r>
+        <w:rPr>
+          <w:rStyle w:val="NormalTok"/>
+        </w:rPr>
+        <w:t xml:space="preserve"> </w:t>
+      </w:r>
+      <w:r>
+        <w:rPr>
+          <w:rStyle w:val="DecValTok"/>
+        </w:rPr>
+        <w:t xml:space="preserve">10</w:t>
+      </w:r>
+      <w:r>
+        <w:br/>
+      </w:r>
+      <w:r>
+        <w:rPr>
+          <w:rStyle w:val="NormalTok"/>
+        </w:rPr>
+        <w:t xml:space="preserve">    v1 </w:t>
+      </w:r>
+      <w:r>
+        <w:rPr>
+          <w:rStyle w:val="OperatorTok"/>
+        </w:rPr>
+        <w:t xml:space="preserve">=</w:t>
+      </w:r>
+      <w:r>
+        <w:rPr>
+          <w:rStyle w:val="NormalTok"/>
+        </w:rPr>
+        <w:t xml:space="preserve"> v0 </w:t>
+      </w:r>
+      <w:r>
+        <w:rPr>
+          <w:rStyle w:val="OperatorTok"/>
+        </w:rPr>
+        <w:t xml:space="preserve">*</w:t>
+      </w:r>
+      <w:r>
+        <w:rPr>
+          <w:rStyle w:val="NormalTok"/>
+        </w:rPr>
+        <w:t xml:space="preserve"> (r4 </w:t>
+      </w:r>
+      <w:r>
+        <w:rPr>
+          <w:rStyle w:val="OperatorTok"/>
+        </w:rPr>
+        <w:t xml:space="preserve">/</w:t>
+      </w:r>
+      <w:r>
+        <w:rPr>
+          <w:rStyle w:val="NormalTok"/>
+        </w:rPr>
+        <w:t xml:space="preserve"> (r4 </w:t>
+      </w:r>
+      <w:r>
+        <w:rPr>
+          <w:rStyle w:val="OperatorTok"/>
+        </w:rPr>
+        <w:t xml:space="preserve">+</w:t>
+      </w:r>
+      <w:r>
+        <w:rPr>
+          <w:rStyle w:val="NormalTok"/>
+        </w:rPr>
+        <w:t xml:space="preserve"> </w:t>
+      </w:r>
+      <w:r>
+        <w:rPr>
+          <w:rStyle w:val="DecValTok"/>
+        </w:rPr>
+        <w:t xml:space="preserve">50</w:t>
+      </w:r>
+      <w:r>
+        <w:rPr>
+          <w:rStyle w:val="NormalTok"/>
+        </w:rPr>
+        <w:t xml:space="preserve">))</w:t>
+      </w:r>
+      <w:r>
+        <w:br/>
+      </w:r>
+      <w:r>
+        <w:rPr>
+          <w:rStyle w:val="NormalTok"/>
+        </w:rPr>
+        <w:t xml:space="preserve">    v2 </w:t>
+      </w:r>
+      <w:r>
+        <w:rPr>
+          <w:rStyle w:val="OperatorTok"/>
+        </w:rPr>
+        <w:t xml:space="preserve">=</w:t>
+      </w:r>
+      <w:r>
+        <w:rPr>
+          <w:rStyle w:val="NormalTok"/>
+        </w:rPr>
+        <w:t xml:space="preserve"> v1 </w:t>
+      </w:r>
+      <w:r>
+        <w:rPr>
+          <w:rStyle w:val="OperatorTok"/>
+        </w:rPr>
+        <w:t xml:space="preserve">*</w:t>
+      </w:r>
+      <w:r>
+        <w:rPr>
+          <w:rStyle w:val="NormalTok"/>
+        </w:rPr>
+        <w:t xml:space="preserve"> (r2 </w:t>
+      </w:r>
+      <w:r>
+        <w:rPr>
+          <w:rStyle w:val="OperatorTok"/>
+        </w:rPr>
+        <w:t xml:space="preserve">/</w:t>
+      </w:r>
+      <w:r>
+        <w:rPr>
+          <w:rStyle w:val="NormalTok"/>
+        </w:rPr>
+        <w:t xml:space="preserve"> r3)</w:t>
+      </w:r>
+      <w:r>
+        <w:br/>
+      </w:r>
+      <w:r>
+        <w:rPr>
+          <w:rStyle w:val="NormalTok"/>
+        </w:rPr>
+        <w:t xml:space="preserve">    v3 </w:t>
+      </w:r>
+      <w:r>
+        <w:rPr>
+          <w:rStyle w:val="OperatorTok"/>
+        </w:rPr>
+        <w:t xml:space="preserve">=</w:t>
+      </w:r>
+      <w:r>
+        <w:rPr>
+          <w:rStyle w:val="NormalTok"/>
+        </w:rPr>
+        <w:t xml:space="preserve"> v2 </w:t>
+      </w:r>
+      <w:r>
+        <w:rPr>
+          <w:rStyle w:val="OperatorTok"/>
+        </w:rPr>
+        <w:t xml:space="preserve">*</w:t>
+      </w:r>
+      <w:r>
+        <w:rPr>
+          <w:rStyle w:val="NormalTok"/>
+        </w:rPr>
+        <w:t xml:space="preserve"> (</w:t>
+      </w:r>
+      <w:r>
+        <w:rPr>
+          <w:rStyle w:val="DecValTok"/>
+        </w:rPr>
+        <w:t xml:space="preserve">400</w:t>
+      </w:r>
+      <w:r>
+        <w:rPr>
+          <w:rStyle w:val="NormalTok"/>
+        </w:rPr>
+        <w:t xml:space="preserve"> </w:t>
+      </w:r>
+      <w:r>
+        <w:rPr>
+          <w:rStyle w:val="OperatorTok"/>
+        </w:rPr>
+        <w:t xml:space="preserve">/</w:t>
+      </w:r>
+      <w:r>
+        <w:rPr>
+          <w:rStyle w:val="NormalTok"/>
+        </w:rPr>
+        <w:t xml:space="preserve"> r1)</w:t>
+      </w:r>
+      <w:r>
+        <w:br/>
+      </w:r>
+      <w:r>
+        <w:br/>
+      </w:r>
+      <w:r>
+        <w:rPr>
+          <w:rStyle w:val="NormalTok"/>
+        </w:rPr>
+        <w:t xml:space="preserve">    </w:t>
+      </w:r>
+      <w:r>
+        <w:rPr>
+          <w:rStyle w:val="BuiltInTok"/>
+        </w:rPr>
+        <w:t xml:space="preserve">print</w:t>
+      </w:r>
+      <w:r>
+        <w:rPr>
+          <w:rStyle w:val="NormalTok"/>
+        </w:rPr>
+        <w:t xml:space="preserve">(</w:t>
+      </w:r>
+      <w:r>
+        <w:rPr>
+          <w:rStyle w:val="StringTok"/>
+        </w:rPr>
+        <w:t xml:space="preserve">"V1: </w:t>
+      </w:r>
+      <w:r>
+        <w:rPr>
+          <w:rStyle w:val="SpecialCharTok"/>
+        </w:rPr>
+        <w:t xml:space="preserve">{:.2f}</w:t>
+      </w:r>
+      <w:r>
+        <w:rPr>
+          <w:rStyle w:val="StringTok"/>
+        </w:rPr>
+        <w:t xml:space="preserve">V"</w:t>
+      </w:r>
+      <w:r>
+        <w:rPr>
+          <w:rStyle w:val="NormalTok"/>
+        </w:rPr>
+        <w:t xml:space="preserve">.</w:t>
+      </w:r>
+      <w:r>
+        <w:rPr>
+          <w:rStyle w:val="BuiltInTok"/>
+        </w:rPr>
+        <w:t xml:space="preserve">format</w:t>
+      </w:r>
+      <w:r>
+        <w:rPr>
+          <w:rStyle w:val="NormalTok"/>
+        </w:rPr>
+        <w:t xml:space="preserve">(v1))</w:t>
+      </w:r>
+      <w:r>
+        <w:br/>
+      </w:r>
+      <w:r>
+        <w:rPr>
+          <w:rStyle w:val="NormalTok"/>
+        </w:rPr>
+        <w:t xml:space="preserve">    </w:t>
+      </w:r>
+      <w:r>
+        <w:rPr>
+          <w:rStyle w:val="BuiltInTok"/>
+        </w:rPr>
+        <w:t xml:space="preserve">print</w:t>
+      </w:r>
+      <w:r>
+        <w:rPr>
+          <w:rStyle w:val="NormalTok"/>
+        </w:rPr>
+        <w:t xml:space="preserve">(</w:t>
+      </w:r>
+      <w:r>
+        <w:rPr>
+          <w:rStyle w:val="StringTok"/>
+        </w:rPr>
+        <w:t xml:space="preserve">"V2: </w:t>
+      </w:r>
+      <w:r>
+        <w:rPr>
+          <w:rStyle w:val="SpecialCharTok"/>
+        </w:rPr>
+        <w:t xml:space="preserve">{:.2f}</w:t>
+      </w:r>
+      <w:r>
+        <w:rPr>
+          <w:rStyle w:val="StringTok"/>
+        </w:rPr>
+        <w:t xml:space="preserve">V"</w:t>
+      </w:r>
+      <w:r>
+        <w:rPr>
+          <w:rStyle w:val="NormalTok"/>
+        </w:rPr>
+        <w:t xml:space="preserve">.</w:t>
+      </w:r>
+      <w:r>
+        <w:rPr>
+          <w:rStyle w:val="BuiltInTok"/>
+        </w:rPr>
+        <w:t xml:space="preserve">format</w:t>
+      </w:r>
+      <w:r>
+        <w:rPr>
+          <w:rStyle w:val="NormalTok"/>
+        </w:rPr>
+        <w:t xml:space="preserve">(v2))</w:t>
+      </w:r>
+      <w:r>
+        <w:br/>
+      </w:r>
+      <w:r>
+        <w:rPr>
+          <w:rStyle w:val="NormalTok"/>
+        </w:rPr>
+        <w:t xml:space="preserve">    </w:t>
+      </w:r>
+      <w:r>
+        <w:rPr>
+          <w:rStyle w:val="BuiltInTok"/>
+        </w:rPr>
+        <w:t xml:space="preserve">print</w:t>
+      </w:r>
+      <w:r>
+        <w:rPr>
+          <w:rStyle w:val="NormalTok"/>
+        </w:rPr>
+        <w:t xml:space="preserve">(</w:t>
+      </w:r>
+      <w:r>
+        <w:rPr>
+          <w:rStyle w:val="StringTok"/>
+        </w:rPr>
+        <w:t xml:space="preserve">"V3: </w:t>
+      </w:r>
+      <w:r>
+        <w:rPr>
+          <w:rStyle w:val="SpecialCharTok"/>
+        </w:rPr>
+        <w:t xml:space="preserve">{:.2f}</w:t>
+      </w:r>
+      <w:r>
+        <w:rPr>
+          <w:rStyle w:val="StringTok"/>
+        </w:rPr>
+        <w:t xml:space="preserve">V"</w:t>
+      </w:r>
+      <w:r>
+        <w:rPr>
+          <w:rStyle w:val="NormalTok"/>
+        </w:rPr>
+        <w:t xml:space="preserve">.</w:t>
+      </w:r>
+      <w:r>
+        <w:rPr>
+          <w:rStyle w:val="BuiltInTok"/>
+        </w:rPr>
+        <w:t xml:space="preserve">format</w:t>
+      </w:r>
+      <w:r>
+        <w:rPr>
+          <w:rStyle w:val="NormalTok"/>
+        </w:rPr>
+        <w:t xml:space="preserve">(v3))</w:t>
       </w:r>
     </w:p>
     <w:p>
       <w:pPr>
         <w:pStyle w:val="FirstParagraph"/>
       </w:pPr>
+    </w:p>
+    <w:bookmarkEnd w:id="32"/>
+    <w:bookmarkStart w:id="36" w:name="output-2"/>
+    <w:p>
+      <w:pPr>
+        <w:pStyle w:val="Heading2"/>
+      </w:pPr>
+      <w:r>
+        <w:t xml:space="preserve">Output</w:t>
+      </w:r>
+    </w:p>
+    <w:p>
+      <w:pPr>
+        <w:pStyle w:val="FirstParagraph"/>
+      </w:pPr>
       <w:r>
         <w:drawing>
           <wp:inline>
-            <wp:extent cx="2857500" cy="1206222"/>
+            <wp:extent cx="952500" cy="883708"/>
             <wp:effectExtent b="0" l="0" r="0" t="0"/>
-            <wp:docPr descr="" title="" id="39" name="Picture"/>
+            <wp:docPr descr="" title="" id="34" name="Picture"/>
             <a:graphic>
               <a:graphicData uri="http://schemas.openxmlformats.org/drawingml/2006/picture">
                 <pic:pic>
                   <pic:nvPicPr>
-                    <pic:cNvPr descr="images/image-5.png" id="40" name="Picture"/>
+                    <pic:cNvPr descr="images/image-7.png" id="35" name="Picture"/>
                     <pic:cNvPicPr>
                       <a:picLocks noChangeArrowheads="1" noChangeAspect="1"/>
                     </pic:cNvPicPr>
                   </pic:nvPicPr>
                   <pic:blipFill>
-                    <a:blip r:embed="rId38"/>
-                    <a:stretch>
-                      <a:fillRect/>
-                    </a:stretch>
-                  </pic:blipFill>
-                  <pic:spPr bwMode="auto">
-                    <a:xfrm>
-                      <a:off x="0" y="0"/>
-                      <a:ext cx="2857500" cy="1206222"/>
-                    </a:xfrm>
-                    <a:prstGeom prst="rect">
-                      <a:avLst/>
-                    </a:prstGeom>
-                    <a:noFill/>
-                    <a:ln w="9525">
-                      <a:noFill/>
-                      <a:headEnd/>
-                      <a:tailEnd/>
-                    </a:ln>
-                  </pic:spPr>
-                </pic:pic>
-              </a:graphicData>
-            </a:graphic>
-          </wp:inline>
-        </w:drawing>
-      </w:r>
-    </w:p>
-    <w:p>
-      <w:pPr>
-        <w:pStyle w:val="BodyText"/>
-      </w:pPr>
-    </w:p>
-    <w:p>
-      <w:pPr>
-        <w:pStyle w:val="BodyText"/>
-      </w:pPr>
-      <w:r>
-        <w:drawing>
-          <wp:inline>
-            <wp:extent cx="2857500" cy="2377773"/>
-            <wp:effectExtent b="0" l="0" r="0" t="0"/>
-            <wp:docPr descr="" title="" id="42" name="Picture"/>
-            <a:graphic>
-              <a:graphicData uri="http://schemas.openxmlformats.org/drawingml/2006/picture">
-                <pic:pic>
-                  <pic:nvPicPr>
-                    <pic:cNvPr descr="images/image-6.png" id="43" name="Picture"/>
-                    <pic:cNvPicPr>
-                      <a:picLocks noChangeArrowheads="1" noChangeAspect="1"/>
-                    </pic:cNvPicPr>
-                  </pic:nvPicPr>
-                  <pic:blipFill>
-                    <a:blip r:embed="rId41"/>
-                    <a:stretch>
-                      <a:fillRect/>
-                    </a:stretch>
-                  </pic:blipFill>
-                  <pic:spPr bwMode="auto">
-                    <a:xfrm>
-                      <a:off x="0" y="0"/>
-                      <a:ext cx="2857500" cy="2377773"/>
-                    </a:xfrm>
-                    <a:prstGeom prst="rect">
-                      <a:avLst/>
-                    </a:prstGeom>
-                    <a:noFill/>
-                    <a:ln w="9525">
-                      <a:noFill/>
-                      <a:headEnd/>
-                      <a:tailEnd/>
-                    </a:ln>
-                  </pic:spPr>
-                </pic:pic>
-              </a:graphicData>
-            </a:graphic>
-          </wp:inline>
-        </w:drawing>
-      </w:r>
-    </w:p>
-    <w:bookmarkEnd w:id="44"/>
-    <w:bookmarkStart w:id="48" w:name="output-2"/>
-    <w:p>
-      <w:pPr>
-        <w:pStyle w:val="Heading2"/>
-      </w:pPr>
-      <w:r>
-        <w:t xml:space="preserve">Output</w:t>
-      </w:r>
-    </w:p>
-    <w:p>
-      <w:pPr>
-        <w:pStyle w:val="FirstParagraph"/>
-      </w:pPr>
-      <w:r>
-        <w:drawing>
-          <wp:inline>
-            <wp:extent cx="952500" cy="883708"/>
-            <wp:effectExtent b="0" l="0" r="0" t="0"/>
-            <wp:docPr descr="" title="" id="46" name="Picture"/>
-            <a:graphic>
-              <a:graphicData uri="http://schemas.openxmlformats.org/drawingml/2006/picture">
-                <pic:pic>
-                  <pic:nvPicPr>
-                    <pic:cNvPr descr="images/image-7.png" id="47" name="Picture"/>
-                    <pic:cNvPicPr>
-                      <a:picLocks noChangeArrowheads="1" noChangeAspect="1"/>
-                    </pic:cNvPicPr>
-                  </pic:nvPicPr>
-                  <pic:blipFill>
-                    <a:blip r:embed="rId45"/>
+                    <a:blip r:embed="rId33"/>
                     <a:stretch>
                       <a:fillRect/>
                     </a:stretch>
@@ -439,9 +2177,9 @@
         <w:pStyle w:val="BodyText"/>
       </w:pPr>
     </w:p>
-    <w:bookmarkEnd w:id="48"/>
-    <w:bookmarkEnd w:id="49"/>
-    <w:bookmarkStart w:id="58" w:name="section-3"/>
+    <w:bookmarkEnd w:id="36"/>
+    <w:bookmarkEnd w:id="37"/>
+    <w:bookmarkStart w:id="43" w:name="section-3"/>
     <w:p>
       <w:pPr>
         <w:pStyle w:val="Heading1"/>
@@ -450,13 +2188,703 @@
         <w:t xml:space="preserve">4)</w:t>
       </w:r>
     </w:p>
-    <w:bookmarkStart w:id="53" w:name="code-3"/>
+    <w:bookmarkStart w:id="38" w:name="code-3"/>
     <w:p>
       <w:pPr>
         <w:pStyle w:val="Heading2"/>
       </w:pPr>
       <w:r>
         <w:t xml:space="preserve">Code</w:t>
+      </w:r>
+    </w:p>
+    <w:p>
+      <w:pPr>
+        <w:pStyle w:val="SourceCode"/>
+      </w:pPr>
+      <w:r>
+        <w:rPr>
+          <w:rStyle w:val="KeywordTok"/>
+        </w:rPr>
+        <w:t xml:space="preserve">def</w:t>
+      </w:r>
+      <w:r>
+        <w:rPr>
+          <w:rStyle w:val="NormalTok"/>
+        </w:rPr>
+        <w:t xml:space="preserve"> p4():</w:t>
+      </w:r>
+      <w:r>
+        <w:br/>
+      </w:r>
+      <w:r>
+        <w:rPr>
+          <w:rStyle w:val="NormalTok"/>
+        </w:rPr>
+        <w:t xml:space="preserve">    </w:t>
+      </w:r>
+      <w:r>
+        <w:rPr>
+          <w:rStyle w:val="CommentTok"/>
+        </w:rPr>
+        <w:t xml:space="preserve">#define imaginary number j</w:t>
+      </w:r>
+      <w:r>
+        <w:br/>
+      </w:r>
+      <w:r>
+        <w:rPr>
+          <w:rStyle w:val="NormalTok"/>
+        </w:rPr>
+        <w:t xml:space="preserve">    j </w:t>
+      </w:r>
+      <w:r>
+        <w:rPr>
+          <w:rStyle w:val="OperatorTok"/>
+        </w:rPr>
+        <w:t xml:space="preserve">=</w:t>
+      </w:r>
+      <w:r>
+        <w:rPr>
+          <w:rStyle w:val="NormalTok"/>
+        </w:rPr>
+        <w:t xml:space="preserve"> (</w:t>
+      </w:r>
+      <w:r>
+        <w:rPr>
+          <w:rStyle w:val="OperatorTok"/>
+        </w:rPr>
+        <w:t xml:space="preserve">-</w:t>
+      </w:r>
+      <w:r>
+        <w:rPr>
+          <w:rStyle w:val="DecValTok"/>
+        </w:rPr>
+        <w:t xml:space="preserve">1</w:t>
+      </w:r>
+      <w:r>
+        <w:rPr>
+          <w:rStyle w:val="NormalTok"/>
+        </w:rPr>
+        <w:t xml:space="preserve">) </w:t>
+      </w:r>
+      <w:r>
+        <w:rPr>
+          <w:rStyle w:val="OperatorTok"/>
+        </w:rPr>
+        <w:t xml:space="preserve">**</w:t>
+      </w:r>
+      <w:r>
+        <w:rPr>
+          <w:rStyle w:val="NormalTok"/>
+        </w:rPr>
+        <w:t xml:space="preserve"> </w:t>
+      </w:r>
+      <w:r>
+        <w:rPr>
+          <w:rStyle w:val="FloatTok"/>
+        </w:rPr>
+        <w:t xml:space="preserve">0.5</w:t>
+      </w:r>
+      <w:r>
+        <w:br/>
+      </w:r>
+      <w:r>
+        <w:rPr>
+          <w:rStyle w:val="NormalTok"/>
+        </w:rPr>
+        <w:t xml:space="preserve">    </w:t>
+      </w:r>
+      <w:r>
+        <w:br/>
+      </w:r>
+      <w:r>
+        <w:rPr>
+          <w:rStyle w:val="NormalTok"/>
+        </w:rPr>
+        <w:t xml:space="preserve">    z1 </w:t>
+      </w:r>
+      <w:r>
+        <w:rPr>
+          <w:rStyle w:val="OperatorTok"/>
+        </w:rPr>
+        <w:t xml:space="preserve">=</w:t>
+      </w:r>
+      <w:r>
+        <w:rPr>
+          <w:rStyle w:val="NormalTok"/>
+        </w:rPr>
+        <w:t xml:space="preserve"> </w:t>
+      </w:r>
+      <w:r>
+        <w:rPr>
+          <w:rStyle w:val="DecValTok"/>
+        </w:rPr>
+        <w:t xml:space="preserve">1</w:t>
+      </w:r>
+      <w:r>
+        <w:rPr>
+          <w:rStyle w:val="NormalTok"/>
+        </w:rPr>
+        <w:t xml:space="preserve"> </w:t>
+      </w:r>
+      <w:r>
+        <w:rPr>
+          <w:rStyle w:val="OperatorTok"/>
+        </w:rPr>
+        <w:t xml:space="preserve">/</w:t>
+      </w:r>
+      <w:r>
+        <w:rPr>
+          <w:rStyle w:val="NormalTok"/>
+        </w:rPr>
+        <w:t xml:space="preserve"> ((</w:t>
+      </w:r>
+      <w:r>
+        <w:rPr>
+          <w:rStyle w:val="DecValTok"/>
+        </w:rPr>
+        <w:t xml:space="preserve">1</w:t>
+      </w:r>
+      <w:r>
+        <w:rPr>
+          <w:rStyle w:val="NormalTok"/>
+        </w:rPr>
+        <w:t xml:space="preserve"> </w:t>
+      </w:r>
+      <w:r>
+        <w:rPr>
+          <w:rStyle w:val="OperatorTok"/>
+        </w:rPr>
+        <w:t xml:space="preserve">/</w:t>
+      </w:r>
+      <w:r>
+        <w:rPr>
+          <w:rStyle w:val="NormalTok"/>
+        </w:rPr>
+        <w:t xml:space="preserve"> (</w:t>
+      </w:r>
+      <w:r>
+        <w:rPr>
+          <w:rStyle w:val="DecValTok"/>
+        </w:rPr>
+        <w:t xml:space="preserve">200</w:t>
+      </w:r>
+      <w:r>
+        <w:rPr>
+          <w:rStyle w:val="OperatorTok"/>
+        </w:rPr>
+        <w:t xml:space="preserve">*</w:t>
+      </w:r>
+      <w:r>
+        <w:rPr>
+          <w:rStyle w:val="NormalTok"/>
+        </w:rPr>
+        <w:t xml:space="preserve">j)) </w:t>
+      </w:r>
+      <w:r>
+        <w:rPr>
+          <w:rStyle w:val="OperatorTok"/>
+        </w:rPr>
+        <w:t xml:space="preserve">+</w:t>
+      </w:r>
+      <w:r>
+        <w:rPr>
+          <w:rStyle w:val="NormalTok"/>
+        </w:rPr>
+        <w:t xml:space="preserve"> (</w:t>
+      </w:r>
+      <w:r>
+        <w:rPr>
+          <w:rStyle w:val="DecValTok"/>
+        </w:rPr>
+        <w:t xml:space="preserve">1</w:t>
+      </w:r>
+      <w:r>
+        <w:rPr>
+          <w:rStyle w:val="NormalTok"/>
+        </w:rPr>
+        <w:t xml:space="preserve"> </w:t>
+      </w:r>
+      <w:r>
+        <w:rPr>
+          <w:rStyle w:val="OperatorTok"/>
+        </w:rPr>
+        <w:t xml:space="preserve">/</w:t>
+      </w:r>
+      <w:r>
+        <w:rPr>
+          <w:rStyle w:val="NormalTok"/>
+        </w:rPr>
+        <w:t xml:space="preserve"> </w:t>
+      </w:r>
+      <w:r>
+        <w:rPr>
+          <w:rStyle w:val="DecValTok"/>
+        </w:rPr>
+        <w:t xml:space="preserve">100</w:t>
+      </w:r>
+      <w:r>
+        <w:rPr>
+          <w:rStyle w:val="NormalTok"/>
+        </w:rPr>
+        <w:t xml:space="preserve">))</w:t>
+      </w:r>
+      <w:r>
+        <w:br/>
+      </w:r>
+      <w:r>
+        <w:rPr>
+          <w:rStyle w:val="NormalTok"/>
+        </w:rPr>
+        <w:t xml:space="preserve">    z2 </w:t>
+      </w:r>
+      <w:r>
+        <w:rPr>
+          <w:rStyle w:val="OperatorTok"/>
+        </w:rPr>
+        <w:t xml:space="preserve">=</w:t>
+      </w:r>
+      <w:r>
+        <w:rPr>
+          <w:rStyle w:val="NormalTok"/>
+        </w:rPr>
+        <w:t xml:space="preserve"> </w:t>
+      </w:r>
+      <w:r>
+        <w:rPr>
+          <w:rStyle w:val="DecValTok"/>
+        </w:rPr>
+        <w:t xml:space="preserve">40</w:t>
+      </w:r>
+      <w:r>
+        <w:rPr>
+          <w:rStyle w:val="NormalTok"/>
+        </w:rPr>
+        <w:t xml:space="preserve"> </w:t>
+      </w:r>
+      <w:r>
+        <w:rPr>
+          <w:rStyle w:val="OperatorTok"/>
+        </w:rPr>
+        <w:t xml:space="preserve">+</w:t>
+      </w:r>
+      <w:r>
+        <w:rPr>
+          <w:rStyle w:val="NormalTok"/>
+        </w:rPr>
+        <w:t xml:space="preserve"> z1</w:t>
+      </w:r>
+      <w:r>
+        <w:br/>
+      </w:r>
+      <w:r>
+        <w:rPr>
+          <w:rStyle w:val="NormalTok"/>
+        </w:rPr>
+        <w:t xml:space="preserve">    z3 </w:t>
+      </w:r>
+      <w:r>
+        <w:rPr>
+          <w:rStyle w:val="OperatorTok"/>
+        </w:rPr>
+        <w:t xml:space="preserve">=</w:t>
+      </w:r>
+      <w:r>
+        <w:rPr>
+          <w:rStyle w:val="NormalTok"/>
+        </w:rPr>
+        <w:t xml:space="preserve"> </w:t>
+      </w:r>
+      <w:r>
+        <w:rPr>
+          <w:rStyle w:val="DecValTok"/>
+        </w:rPr>
+        <w:t xml:space="preserve">1</w:t>
+      </w:r>
+      <w:r>
+        <w:rPr>
+          <w:rStyle w:val="NormalTok"/>
+        </w:rPr>
+        <w:t xml:space="preserve"> </w:t>
+      </w:r>
+      <w:r>
+        <w:rPr>
+          <w:rStyle w:val="OperatorTok"/>
+        </w:rPr>
+        <w:t xml:space="preserve">/</w:t>
+      </w:r>
+      <w:r>
+        <w:rPr>
+          <w:rStyle w:val="NormalTok"/>
+        </w:rPr>
+        <w:t xml:space="preserve"> ((</w:t>
+      </w:r>
+      <w:r>
+        <w:rPr>
+          <w:rStyle w:val="DecValTok"/>
+        </w:rPr>
+        <w:t xml:space="preserve">1</w:t>
+      </w:r>
+      <w:r>
+        <w:rPr>
+          <w:rStyle w:val="NormalTok"/>
+        </w:rPr>
+        <w:t xml:space="preserve"> </w:t>
+      </w:r>
+      <w:r>
+        <w:rPr>
+          <w:rStyle w:val="OperatorTok"/>
+        </w:rPr>
+        <w:t xml:space="preserve">/</w:t>
+      </w:r>
+      <w:r>
+        <w:rPr>
+          <w:rStyle w:val="NormalTok"/>
+        </w:rPr>
+        <w:t xml:space="preserve"> (</w:t>
+      </w:r>
+      <w:r>
+        <w:rPr>
+          <w:rStyle w:val="OperatorTok"/>
+        </w:rPr>
+        <w:t xml:space="preserve">-</w:t>
+      </w:r>
+      <w:r>
+        <w:rPr>
+          <w:rStyle w:val="DecValTok"/>
+        </w:rPr>
+        <w:t xml:space="preserve">150</w:t>
+      </w:r>
+      <w:r>
+        <w:rPr>
+          <w:rStyle w:val="OperatorTok"/>
+        </w:rPr>
+        <w:t xml:space="preserve">*</w:t>
+      </w:r>
+      <w:r>
+        <w:rPr>
+          <w:rStyle w:val="NormalTok"/>
+        </w:rPr>
+        <w:t xml:space="preserve">j)) </w:t>
+      </w:r>
+      <w:r>
+        <w:rPr>
+          <w:rStyle w:val="OperatorTok"/>
+        </w:rPr>
+        <w:t xml:space="preserve">+</w:t>
+      </w:r>
+      <w:r>
+        <w:rPr>
+          <w:rStyle w:val="NormalTok"/>
+        </w:rPr>
+        <w:t xml:space="preserve"> (</w:t>
+      </w:r>
+      <w:r>
+        <w:rPr>
+          <w:rStyle w:val="DecValTok"/>
+        </w:rPr>
+        <w:t xml:space="preserve">1</w:t>
+      </w:r>
+      <w:r>
+        <w:rPr>
+          <w:rStyle w:val="NormalTok"/>
+        </w:rPr>
+        <w:t xml:space="preserve"> </w:t>
+      </w:r>
+      <w:r>
+        <w:rPr>
+          <w:rStyle w:val="OperatorTok"/>
+        </w:rPr>
+        <w:t xml:space="preserve">/</w:t>
+      </w:r>
+      <w:r>
+        <w:rPr>
+          <w:rStyle w:val="NormalTok"/>
+        </w:rPr>
+        <w:t xml:space="preserve"> z2))</w:t>
+      </w:r>
+      <w:r>
+        <w:br/>
+      </w:r>
+      <w:r>
+        <w:rPr>
+          <w:rStyle w:val="NormalTok"/>
+        </w:rPr>
+        <w:t xml:space="preserve">    z4 </w:t>
+      </w:r>
+      <w:r>
+        <w:rPr>
+          <w:rStyle w:val="OperatorTok"/>
+        </w:rPr>
+        <w:t xml:space="preserve">=</w:t>
+      </w:r>
+      <w:r>
+        <w:rPr>
+          <w:rStyle w:val="NormalTok"/>
+        </w:rPr>
+        <w:t xml:space="preserve"> </w:t>
+      </w:r>
+      <w:r>
+        <w:rPr>
+          <w:rStyle w:val="DecValTok"/>
+        </w:rPr>
+        <w:t xml:space="preserve">30</w:t>
+      </w:r>
+      <w:r>
+        <w:rPr>
+          <w:rStyle w:val="NormalTok"/>
+        </w:rPr>
+        <w:t xml:space="preserve"> </w:t>
+      </w:r>
+      <w:r>
+        <w:rPr>
+          <w:rStyle w:val="OperatorTok"/>
+        </w:rPr>
+        <w:t xml:space="preserve">+</w:t>
+      </w:r>
+      <w:r>
+        <w:rPr>
+          <w:rStyle w:val="NormalTok"/>
+        </w:rPr>
+        <w:t xml:space="preserve"> z3</w:t>
+      </w:r>
+      <w:r>
+        <w:br/>
+      </w:r>
+      <w:r>
+        <w:rPr>
+          <w:rStyle w:val="NormalTok"/>
+        </w:rPr>
+        <w:t xml:space="preserve">    z5 </w:t>
+      </w:r>
+      <w:r>
+        <w:rPr>
+          <w:rStyle w:val="OperatorTok"/>
+        </w:rPr>
+        <w:t xml:space="preserve">=</w:t>
+      </w:r>
+      <w:r>
+        <w:rPr>
+          <w:rStyle w:val="NormalTok"/>
+        </w:rPr>
+        <w:t xml:space="preserve"> </w:t>
+      </w:r>
+      <w:r>
+        <w:rPr>
+          <w:rStyle w:val="DecValTok"/>
+        </w:rPr>
+        <w:t xml:space="preserve">1</w:t>
+      </w:r>
+      <w:r>
+        <w:rPr>
+          <w:rStyle w:val="NormalTok"/>
+        </w:rPr>
+        <w:t xml:space="preserve"> </w:t>
+      </w:r>
+      <w:r>
+        <w:rPr>
+          <w:rStyle w:val="OperatorTok"/>
+        </w:rPr>
+        <w:t xml:space="preserve">/</w:t>
+      </w:r>
+      <w:r>
+        <w:rPr>
+          <w:rStyle w:val="NormalTok"/>
+        </w:rPr>
+        <w:t xml:space="preserve"> ((</w:t>
+      </w:r>
+      <w:r>
+        <w:rPr>
+          <w:rStyle w:val="DecValTok"/>
+        </w:rPr>
+        <w:t xml:space="preserve">1</w:t>
+      </w:r>
+      <w:r>
+        <w:rPr>
+          <w:rStyle w:val="NormalTok"/>
+        </w:rPr>
+        <w:t xml:space="preserve"> </w:t>
+      </w:r>
+      <w:r>
+        <w:rPr>
+          <w:rStyle w:val="OperatorTok"/>
+        </w:rPr>
+        <w:t xml:space="preserve">/</w:t>
+      </w:r>
+      <w:r>
+        <w:rPr>
+          <w:rStyle w:val="NormalTok"/>
+        </w:rPr>
+        <w:t xml:space="preserve"> (</w:t>
+      </w:r>
+      <w:r>
+        <w:rPr>
+          <w:rStyle w:val="DecValTok"/>
+        </w:rPr>
+        <w:t xml:space="preserve">100</w:t>
+      </w:r>
+      <w:r>
+        <w:rPr>
+          <w:rStyle w:val="OperatorTok"/>
+        </w:rPr>
+        <w:t xml:space="preserve">*</w:t>
+      </w:r>
+      <w:r>
+        <w:rPr>
+          <w:rStyle w:val="NormalTok"/>
+        </w:rPr>
+        <w:t xml:space="preserve">j)) </w:t>
+      </w:r>
+      <w:r>
+        <w:rPr>
+          <w:rStyle w:val="OperatorTok"/>
+        </w:rPr>
+        <w:t xml:space="preserve">+</w:t>
+      </w:r>
+      <w:r>
+        <w:rPr>
+          <w:rStyle w:val="NormalTok"/>
+        </w:rPr>
+        <w:t xml:space="preserve"> (</w:t>
+      </w:r>
+      <w:r>
+        <w:rPr>
+          <w:rStyle w:val="DecValTok"/>
+        </w:rPr>
+        <w:t xml:space="preserve">1</w:t>
+      </w:r>
+      <w:r>
+        <w:rPr>
+          <w:rStyle w:val="NormalTok"/>
+        </w:rPr>
+        <w:t xml:space="preserve"> </w:t>
+      </w:r>
+      <w:r>
+        <w:rPr>
+          <w:rStyle w:val="OperatorTok"/>
+        </w:rPr>
+        <w:t xml:space="preserve">/</w:t>
+      </w:r>
+      <w:r>
+        <w:rPr>
+          <w:rStyle w:val="NormalTok"/>
+        </w:rPr>
+        <w:t xml:space="preserve"> z4))</w:t>
+      </w:r>
+      <w:r>
+        <w:br/>
+      </w:r>
+      <w:r>
+        <w:rPr>
+          <w:rStyle w:val="NormalTok"/>
+        </w:rPr>
+        <w:t xml:space="preserve">    Zab </w:t>
+      </w:r>
+      <w:r>
+        <w:rPr>
+          <w:rStyle w:val="OperatorTok"/>
+        </w:rPr>
+        <w:t xml:space="preserve">=</w:t>
+      </w:r>
+      <w:r>
+        <w:rPr>
+          <w:rStyle w:val="NormalTok"/>
+        </w:rPr>
+        <w:t xml:space="preserve"> </w:t>
+      </w:r>
+      <w:r>
+        <w:rPr>
+          <w:rStyle w:val="DecValTok"/>
+        </w:rPr>
+        <w:t xml:space="preserve">20</w:t>
+      </w:r>
+      <w:r>
+        <w:rPr>
+          <w:rStyle w:val="NormalTok"/>
+        </w:rPr>
+        <w:t xml:space="preserve"> </w:t>
+      </w:r>
+      <w:r>
+        <w:rPr>
+          <w:rStyle w:val="OperatorTok"/>
+        </w:rPr>
+        <w:t xml:space="preserve">+</w:t>
+      </w:r>
+      <w:r>
+        <w:rPr>
+          <w:rStyle w:val="NormalTok"/>
+        </w:rPr>
+        <w:t xml:space="preserve"> z5</w:t>
+      </w:r>
+      <w:r>
+        <w:br/>
+      </w:r>
+      <w:r>
+        <w:br/>
+      </w:r>
+      <w:r>
+        <w:rPr>
+          <w:rStyle w:val="NormalTok"/>
+        </w:rPr>
+        <w:t xml:space="preserve">    </w:t>
+      </w:r>
+      <w:r>
+        <w:rPr>
+          <w:rStyle w:val="BuiltInTok"/>
+        </w:rPr>
+        <w:t xml:space="preserve">print</w:t>
+      </w:r>
+      <w:r>
+        <w:rPr>
+          <w:rStyle w:val="NormalTok"/>
+        </w:rPr>
+        <w:t xml:space="preserve"> (</w:t>
+      </w:r>
+      <w:r>
+        <w:rPr>
+          <w:rStyle w:val="StringTok"/>
+        </w:rPr>
+        <w:t xml:space="preserve">"Zab: </w:t>
+      </w:r>
+      <w:r>
+        <w:rPr>
+          <w:rStyle w:val="SpecialCharTok"/>
+        </w:rPr>
+        <w:t xml:space="preserve">{:.2f}</w:t>
+      </w:r>
+      <w:r>
+        <w:rPr>
+          <w:rStyle w:val="StringTok"/>
+        </w:rPr>
+        <w:t xml:space="preserve"> Ω"</w:t>
+      </w:r>
+      <w:r>
+        <w:rPr>
+          <w:rStyle w:val="NormalTok"/>
+        </w:rPr>
+        <w:t xml:space="preserve">.</w:t>
+      </w:r>
+      <w:r>
+        <w:rPr>
+          <w:rStyle w:val="BuiltInTok"/>
+        </w:rPr>
+        <w:t xml:space="preserve">format</w:t>
+      </w:r>
+      <w:r>
+        <w:rPr>
+          <w:rStyle w:val="NormalTok"/>
+        </w:rPr>
+        <w:t xml:space="preserve">(Zab))</w:t>
+      </w:r>
+    </w:p>
+    <w:bookmarkEnd w:id="38"/>
+    <w:bookmarkStart w:id="42" w:name="output-3"/>
+    <w:p>
+      <w:pPr>
+        <w:pStyle w:val="Heading2"/>
+      </w:pPr>
+      <w:r>
+        <w:t xml:space="preserve">Output</w:t>
       </w:r>
     </w:p>
     <w:p>
@@ -466,77 +2894,20 @@
       <w:r>
         <w:drawing>
           <wp:inline>
-            <wp:extent cx="2857500" cy="2077182"/>
+            <wp:extent cx="1905000" cy="411891"/>
             <wp:effectExtent b="0" l="0" r="0" t="0"/>
-            <wp:docPr descr="" title="" id="51" name="Picture"/>
+            <wp:docPr descr="" title="" id="40" name="Picture"/>
             <a:graphic>
               <a:graphicData uri="http://schemas.openxmlformats.org/drawingml/2006/picture">
                 <pic:pic>
                   <pic:nvPicPr>
-                    <pic:cNvPr descr="images/image-8.png" id="52" name="Picture"/>
+                    <pic:cNvPr descr="images/image-9.png" id="41" name="Picture"/>
                     <pic:cNvPicPr>
                       <a:picLocks noChangeArrowheads="1" noChangeAspect="1"/>
                     </pic:cNvPicPr>
                   </pic:nvPicPr>
                   <pic:blipFill>
-                    <a:blip r:embed="rId50"/>
-                    <a:stretch>
-                      <a:fillRect/>
-                    </a:stretch>
-                  </pic:blipFill>
-                  <pic:spPr bwMode="auto">
-                    <a:xfrm>
-                      <a:off x="0" y="0"/>
-                      <a:ext cx="2857500" cy="2077182"/>
-                    </a:xfrm>
-                    <a:prstGeom prst="rect">
-                      <a:avLst/>
-                    </a:prstGeom>
-                    <a:noFill/>
-                    <a:ln w="9525">
-                      <a:noFill/>
-                      <a:headEnd/>
-                      <a:tailEnd/>
-                    </a:ln>
-                  </pic:spPr>
-                </pic:pic>
-              </a:graphicData>
-            </a:graphic>
-          </wp:inline>
-        </w:drawing>
-      </w:r>
-    </w:p>
-    <w:bookmarkEnd w:id="53"/>
-    <w:bookmarkStart w:id="57" w:name="output-3"/>
-    <w:p>
-      <w:pPr>
-        <w:pStyle w:val="Heading2"/>
-      </w:pPr>
-      <w:r>
-        <w:t xml:space="preserve">Output</w:t>
-      </w:r>
-    </w:p>
-    <w:p>
-      <w:pPr>
-        <w:pStyle w:val="FirstParagraph"/>
-      </w:pPr>
-      <w:r>
-        <w:drawing>
-          <wp:inline>
-            <wp:extent cx="1905000" cy="411891"/>
-            <wp:effectExtent b="0" l="0" r="0" t="0"/>
-            <wp:docPr descr="" title="" id="55" name="Picture"/>
-            <a:graphic>
-              <a:graphicData uri="http://schemas.openxmlformats.org/drawingml/2006/picture">
-                <pic:pic>
-                  <pic:nvPicPr>
-                    <pic:cNvPr descr="images/image-9.png" id="56" name="Picture"/>
-                    <pic:cNvPicPr>
-                      <a:picLocks noChangeArrowheads="1" noChangeAspect="1"/>
-                    </pic:cNvPicPr>
-                  </pic:nvPicPr>
-                  <pic:blipFill>
-                    <a:blip r:embed="rId54"/>
+                    <a:blip r:embed="rId39"/>
                     <a:stretch>
                       <a:fillRect/>
                     </a:stretch>
@@ -568,8 +2939,8 @@
         <w:pStyle w:val="BodyText"/>
       </w:pPr>
     </w:p>
-    <w:bookmarkEnd w:id="57"/>
-    <w:bookmarkEnd w:id="58"/>
+    <w:bookmarkEnd w:id="42"/>
+    <w:bookmarkEnd w:id="43"/>
     <w:sectPr/>
   </w:body>
 </w:document>

</xml_diff>

<commit_message>
add docstrings to hw 1
</commit_message>
<xml_diff>
--- a/src/hw-1/HW01_Luis_Maria.docx
+++ b/src/hw-1/HW01_Luis_Maria.docx
@@ -35,6 +35,21 @@
           <w:rStyle w:val="NormalTok"/>
         </w:rPr>
         <w:t xml:space="preserve"> p1():</w:t>
+      </w:r>
+      <w:r>
+        <w:br/>
+      </w:r>
+      <w:r>
+        <w:rPr>
+          <w:rStyle w:val="NormalTok"/>
+        </w:rPr>
+        <w:t xml:space="preserve">    </w:t>
+      </w:r>
+      <w:r>
+        <w:rPr>
+          <w:rStyle w:val="CommentTok"/>
+        </w:rPr>
+        <w:t xml:space="preserve">"""Problem 1"""</w:t>
       </w:r>
       <w:r>
         <w:br/>
@@ -574,6 +589,60 @@
         <w:rPr>
           <w:rStyle w:val="NormalTok"/>
         </w:rPr>
+        <w:t xml:space="preserve">    </w:t>
+      </w:r>
+      <w:r>
+        <w:rPr>
+          <w:rStyle w:val="CommentTok"/>
+        </w:rPr>
+        <w:t xml:space="preserve">"""</w:t>
+      </w:r>
+      <w:r>
+        <w:br/>
+      </w:r>
+      <w:r>
+        <w:rPr>
+          <w:rStyle w:val="CommentTok"/>
+        </w:rPr>
+        <w:t xml:space="preserve">    Collapse certain branches and calculate resistances for problems 2 and 3.</w:t>
+      </w:r>
+      <w:r>
+        <w:br/>
+      </w:r>
+      <w:r>
+        <w:rPr>
+          <w:rStyle w:val="CommentTok"/>
+        </w:rPr>
+        <w:t xml:space="preserve">    Reduces repeat calculations.</w:t>
+      </w:r>
+      <w:r>
+        <w:br/>
+      </w:r>
+      <w:r>
+        <w:br/>
+      </w:r>
+      <w:r>
+        <w:rPr>
+          <w:rStyle w:val="CommentTok"/>
+        </w:rPr>
+        <w:t xml:space="preserve">    :return tuple: collapsed resistances</w:t>
+      </w:r>
+      <w:r>
+        <w:br/>
+      </w:r>
+      <w:r>
+        <w:rPr>
+          <w:rStyle w:val="CommentTok"/>
+        </w:rPr>
+        <w:t xml:space="preserve">    """</w:t>
+      </w:r>
+      <w:r>
+        <w:br/>
+      </w:r>
+      <w:r>
+        <w:rPr>
+          <w:rStyle w:val="NormalTok"/>
+        </w:rPr>
         <w:t xml:space="preserve">    r1 </w:t>
       </w:r>
       <w:r>
@@ -821,6 +890,21 @@
           <w:rStyle w:val="NormalTok"/>
         </w:rPr>
         <w:t xml:space="preserve"> p2():</w:t>
+      </w:r>
+      <w:r>
+        <w:br/>
+      </w:r>
+      <w:r>
+        <w:rPr>
+          <w:rStyle w:val="NormalTok"/>
+        </w:rPr>
+        <w:t xml:space="preserve">    </w:t>
+      </w:r>
+      <w:r>
+        <w:rPr>
+          <w:rStyle w:val="CommentTok"/>
+        </w:rPr>
+        <w:t xml:space="preserve">"""Problem 2"""</w:t>
       </w:r>
       <w:r>
         <w:br/>
@@ -1348,6 +1432,60 @@
         <w:rPr>
           <w:rStyle w:val="NormalTok"/>
         </w:rPr>
+        <w:t xml:space="preserve">    </w:t>
+      </w:r>
+      <w:r>
+        <w:rPr>
+          <w:rStyle w:val="CommentTok"/>
+        </w:rPr>
+        <w:t xml:space="preserve">"""</w:t>
+      </w:r>
+      <w:r>
+        <w:br/>
+      </w:r>
+      <w:r>
+        <w:rPr>
+          <w:rStyle w:val="CommentTok"/>
+        </w:rPr>
+        <w:t xml:space="preserve">    Collapse certain branches and calculate resistances for problems 2 and 3.</w:t>
+      </w:r>
+      <w:r>
+        <w:br/>
+      </w:r>
+      <w:r>
+        <w:rPr>
+          <w:rStyle w:val="CommentTok"/>
+        </w:rPr>
+        <w:t xml:space="preserve">    Reduces repeat calculations.</w:t>
+      </w:r>
+      <w:r>
+        <w:br/>
+      </w:r>
+      <w:r>
+        <w:br/>
+      </w:r>
+      <w:r>
+        <w:rPr>
+          <w:rStyle w:val="CommentTok"/>
+        </w:rPr>
+        <w:t xml:space="preserve">    :return tuple: collapsed resistances</w:t>
+      </w:r>
+      <w:r>
+        <w:br/>
+      </w:r>
+      <w:r>
+        <w:rPr>
+          <w:rStyle w:val="CommentTok"/>
+        </w:rPr>
+        <w:t xml:space="preserve">    """</w:t>
+      </w:r>
+      <w:r>
+        <w:br/>
+      </w:r>
+      <w:r>
+        <w:rPr>
+          <w:rStyle w:val="NormalTok"/>
+        </w:rPr>
         <w:t xml:space="preserve">    r1 </w:t>
       </w:r>
       <w:r>
@@ -1595,6 +1733,21 @@
           <w:rStyle w:val="NormalTok"/>
         </w:rPr>
         <w:t xml:space="preserve"> p3():</w:t>
+      </w:r>
+      <w:r>
+        <w:br/>
+      </w:r>
+      <w:r>
+        <w:rPr>
+          <w:rStyle w:val="NormalTok"/>
+        </w:rPr>
+        <w:t xml:space="preserve">    </w:t>
+      </w:r>
+      <w:r>
+        <w:rPr>
+          <w:rStyle w:val="CommentTok"/>
+        </w:rPr>
+        <w:t xml:space="preserve">"""Problem 3"""</w:t>
       </w:r>
       <w:r>
         <w:br/>
@@ -2212,6 +2365,21 @@
           <w:rStyle w:val="NormalTok"/>
         </w:rPr>
         <w:t xml:space="preserve"> p4():</w:t>
+      </w:r>
+      <w:r>
+        <w:br/>
+      </w:r>
+      <w:r>
+        <w:rPr>
+          <w:rStyle w:val="NormalTok"/>
+        </w:rPr>
+        <w:t xml:space="preserve">    </w:t>
+      </w:r>
+      <w:r>
+        <w:rPr>
+          <w:rStyle w:val="CommentTok"/>
+        </w:rPr>
+        <w:t xml:space="preserve">"""Problem 4"""</w:t>
       </w:r>
       <w:r>
         <w:br/>

</xml_diff>